<commit_message>
set body font, title fonts, heading 1 and 2 fonts. also set up custom OSU colors and am trying to get an equation to be numbered.
</commit_message>
<xml_diff>
--- a/ExampleTemplate.docx
+++ b/ExampleTemplate.docx
@@ -2,8 +2,181 @@
 <file path=word/document.xml><?xml version="1.0" encoding="utf-8"?>
 <w:document xmlns:wpc="http://schemas.microsoft.com/office/word/2010/wordprocessingCanvas" xmlns:cx="http://schemas.microsoft.com/office/drawing/2014/chartex" xmlns:cx1="http://schemas.microsoft.com/office/drawing/2015/9/8/chartex" xmlns:cx2="http://schemas.microsoft.com/office/drawing/2015/10/21/chartex" xmlns:cx3="http://schemas.microsoft.com/office/drawing/2016/5/9/chartex" xmlns:cx4="http://schemas.microsoft.com/office/drawing/2016/5/10/chartex" xmlns:cx5="http://schemas.microsoft.com/office/drawing/2016/5/11/chartex" xmlns:cx6="http://schemas.microsoft.com/office/drawing/2016/5/12/chartex" xmlns:cx7="http://schemas.microsoft.com/office/drawing/2016/5/13/chartex" xmlns:cx8="http://schemas.microsoft.com/office/drawing/2016/5/14/chartex" xmlns:mc="http://schemas.openxmlformats.org/markup-compatibility/2006" xmlns:aink="http://schemas.microsoft.com/office/drawing/2016/ink" xmlns:am3d="http://schemas.microsoft.com/office/drawing/2017/model3d" xmlns:o="urn:schemas-microsoft-com:office:office" xmlns:oel="http://schemas.microsoft.com/office/2019/extlst" xmlns:r="http://schemas.openxmlformats.org/officeDocument/2006/relationships" xmlns:m="http://schemas.openxmlformats.org/officeDocument/2006/math" xmlns:v="urn:schemas-microsoft-com:vml" xmlns:wp14="http://schemas.microsoft.com/office/word/2010/wordprocessingDrawing" xmlns:wp="http://schemas.openxmlformats.org/drawingml/2006/wordprocessingDrawing" xmlns:w10="urn:schemas-microsoft-com:office:word" xmlns:w="http://schemas.openxmlformats.org/wordprocessingml/2006/main" xmlns:w14="http://schemas.microsoft.com/office/word/2010/wordml" xmlns:w15="http://schemas.microsoft.com/office/word/2012/wordml" xmlns:w16cex="http://schemas.microsoft.com/office/word/2018/wordml/cex" xmlns:w16cid="http://schemas.microsoft.com/office/word/2016/wordml/cid" xmlns:w16="http://schemas.microsoft.com/office/word/2018/wordml" xmlns:w16sdtdh="http://schemas.microsoft.com/office/word/2020/wordml/sdtdatahash" xmlns:w16se="http://schemas.microsoft.com/office/word/2015/wordml/symex" xmlns:wpg="http://schemas.microsoft.com/office/word/2010/wordprocessingGroup" xmlns:wpi="http://schemas.microsoft.com/office/word/2010/wordprocessingInk" xmlns:wne="http://schemas.microsoft.com/office/word/2006/wordml" xmlns:wps="http://schemas.microsoft.com/office/word/2010/wordprocessingShape" mc:Ignorable="w14 w15 w16se w16cid w16 w16cex w16sdtdh wp14">
   <w:body>
-    <w:p/>
+    <w:p>
+      <w:pPr>
+        <w:pStyle w:val="Title"/>
+      </w:pPr>
+      <w:r>
+        <w:t>Title Goes Here</w:t>
+      </w:r>
+    </w:p>
+    <w:p>
+      <w:pPr>
+        <w:pStyle w:val="Subtitle"/>
+        <w:sectPr>
+          <w:pgSz w:w="12240" w:h="15840"/>
+          <w:pgMar w:top="1440" w:right="1440" w:bottom="1440" w:left="1440" w:header="720" w:footer="720" w:gutter="0"/>
+          <w:cols w:space="720"/>
+          <w:docGrid w:linePitch="360"/>
+        </w:sectPr>
+      </w:pPr>
+      <w:r>
+        <w:t>Subtitle Goes Here</w:t>
+      </w:r>
+    </w:p>
+    <w:p>
+      <w:pPr>
+        <w:pStyle w:val="Heading1"/>
+      </w:pPr>
+      <w:r>
+        <w:t xml:space="preserve">First </w:t>
+      </w:r>
+      <w:r>
+        <w:t>Heading</w:t>
+      </w:r>
+    </w:p>
+    <w:p>
+      <w:r>
+        <w:t>Some words and things.</w:t>
+      </w:r>
+      <w:r>
+        <w:t xml:space="preserve"> </w:t>
+      </w:r>
+    </w:p>
+    <w:p>
+      <w:r>
+        <w:t>A new paragraph with more words and things.</w:t>
+      </w:r>
+    </w:p>
+    <w:p>
+      <w:pPr>
+        <w:pStyle w:val="Heading2"/>
+      </w:pPr>
+      <w:r>
+        <w:t>A Subheading</w:t>
+      </w:r>
+    </w:p>
+    <w:p>
+      <w:r>
+        <w:t>Some stuff in the subheading.</w:t>
+      </w:r>
+    </w:p>
+    <w:p>
+      <w:pPr>
+        <w:pStyle w:val="Heading1"/>
+      </w:pPr>
+      <w:r>
+        <w:t>Second Heading</w:t>
+      </w:r>
+    </w:p>
+    <w:p>
+      <w:r>
+        <w:t>Let’s try to make some equations look good and have good numbering.</w:t>
+      </w:r>
+      <w:r>
+        <w:t xml:space="preserve"> The equation below,</w:t>
+      </w:r>
+      <w:r>
+        <w:t xml:space="preserve"> </w:t>
+      </w:r>
+      <w:bookmarkStart w:id="0" w:name="_Ref125122243"/>
+    </w:p>
+    <w:p>
+      <w:pPr>
+        <w:pStyle w:val="Equation"/>
+        <w:keepNext/>
+      </w:pPr>
+      <w:r>
+        <w:rPr>
+          <w:rFonts w:ascii="Georgia" w:hAnsi="Georgia"/>
+        </w:rPr>
+        <w:tab/>
+      </w:r>
+      <m:oMath>
+        <m:r>
+          <m:t>ρ</m:t>
+        </m:r>
+        <m:f>
+          <m:fPr>
+            <m:ctrlPr/>
+          </m:fPr>
+          <m:num>
+            <m:r>
+              <m:t>Du</m:t>
+            </m:r>
+            <m:ctrlPr>
+              <w:rPr>
+                <w:i/>
+              </w:rPr>
+            </m:ctrlPr>
+          </m:num>
+          <m:den>
+            <m:r>
+              <m:t>Dt</m:t>
+            </m:r>
+          </m:den>
+        </m:f>
+        <m:r>
+          <m:rPr>
+            <m:sty m:val="p"/>
+          </m:rPr>
+          <m:t>= -</m:t>
+        </m:r>
+        <m:f>
+          <m:fPr>
+            <m:ctrlPr/>
+          </m:fPr>
+          <m:num>
+            <m:r>
+              <m:t>dp</m:t>
+            </m:r>
+          </m:num>
+          <m:den>
+            <m:r>
+              <m:t>dx</m:t>
+            </m:r>
+          </m:den>
+        </m:f>
+        <m:r>
+          <m:rPr>
+            <m:sty m:val="p"/>
+          </m:rPr>
+          <m:t>+</m:t>
+        </m:r>
+        <m:r>
+          <m:t>ρg</m:t>
+        </m:r>
+        <m:r>
+          <m:rPr>
+            <m:sty m:val="p"/>
+          </m:rPr>
+          <m:t>+</m:t>
+        </m:r>
+        <m:r>
+          <m:rPr>
+            <m:sty m:val="p"/>
+          </m:rPr>
+          <m:t>∇</m:t>
+        </m:r>
+        <m:r>
+          <m:t>τ</m:t>
+        </m:r>
+      </m:oMath>
+      <w:bookmarkEnd w:id="0"/>
+      <w:r>
+        <w:rPr>
+          <w:rFonts w:ascii="Georgia" w:hAnsi="Georgia"/>
+        </w:rPr>
+        <w:tab/>
+      </w:r>
+    </w:p>
+    <w:p>
+      <w:r>
+        <w:t>Words and stuff here after the equation.</w:t>
+      </w:r>
+    </w:p>
     <w:sectPr>
+      <w:type w:val="continuous"/>
       <w:pgSz w:w="12240" w:h="15840"/>
       <w:pgMar w:top="1440" w:right="1440" w:bottom="1440" w:left="1440" w:header="720" w:footer="720" w:gutter="0"/>
       <w:cols w:space="720"/>
@@ -11,6 +184,109 @@
     </w:sectPr>
   </w:body>
 </w:document>
+</file>
+
+<file path=word/numbering.xml><?xml version="1.0" encoding="utf-8"?>
+<w:numbering xmlns:wpc="http://schemas.microsoft.com/office/word/2010/wordprocessingCanvas" xmlns:cx="http://schemas.microsoft.com/office/drawing/2014/chartex" xmlns:cx1="http://schemas.microsoft.com/office/drawing/2015/9/8/chartex" xmlns:cx2="http://schemas.microsoft.com/office/drawing/2015/10/21/chartex" xmlns:cx3="http://schemas.microsoft.com/office/drawing/2016/5/9/chartex" xmlns:cx4="http://schemas.microsoft.com/office/drawing/2016/5/10/chartex" xmlns:cx5="http://schemas.microsoft.com/office/drawing/2016/5/11/chartex" xmlns:cx6="http://schemas.microsoft.com/office/drawing/2016/5/12/chartex" xmlns:cx7="http://schemas.microsoft.com/office/drawing/2016/5/13/chartex" xmlns:cx8="http://schemas.microsoft.com/office/drawing/2016/5/14/chartex" xmlns:mc="http://schemas.openxmlformats.org/markup-compatibility/2006" xmlns:aink="http://schemas.microsoft.com/office/drawing/2016/ink" xmlns:am3d="http://schemas.microsoft.com/office/drawing/2017/model3d" xmlns:o="urn:schemas-microsoft-com:office:office" xmlns:oel="http://schemas.microsoft.com/office/2019/extlst" xmlns:r="http://schemas.openxmlformats.org/officeDocument/2006/relationships" xmlns:m="http://schemas.openxmlformats.org/officeDocument/2006/math" xmlns:v="urn:schemas-microsoft-com:vml" xmlns:wp14="http://schemas.microsoft.com/office/word/2010/wordprocessingDrawing" xmlns:wp="http://schemas.openxmlformats.org/drawingml/2006/wordprocessingDrawing" xmlns:w10="urn:schemas-microsoft-com:office:word" xmlns:w="http://schemas.openxmlformats.org/wordprocessingml/2006/main" xmlns:w14="http://schemas.microsoft.com/office/word/2010/wordml" xmlns:w15="http://schemas.microsoft.com/office/word/2012/wordml" xmlns:w16cex="http://schemas.microsoft.com/office/word/2018/wordml/cex" xmlns:w16cid="http://schemas.microsoft.com/office/word/2016/wordml/cid" xmlns:w16="http://schemas.microsoft.com/office/word/2018/wordml" xmlns:w16sdtdh="http://schemas.microsoft.com/office/word/2020/wordml/sdtdatahash" xmlns:w16se="http://schemas.microsoft.com/office/word/2015/wordml/symex" xmlns:wpg="http://schemas.microsoft.com/office/word/2010/wordprocessingGroup" xmlns:wpi="http://schemas.microsoft.com/office/word/2010/wordprocessingInk" xmlns:wne="http://schemas.microsoft.com/office/word/2006/wordml" xmlns:wps="http://schemas.microsoft.com/office/word/2010/wordprocessingShape" mc:Ignorable="w14 w15 w16se w16cid w16 w16cex w16sdtdh wp14">
+  <w:abstractNum w:abstractNumId="0" w15:restartNumberingAfterBreak="0">
+    <w:nsid w:val="290B50F6"/>
+    <w:multiLevelType w:val="multilevel"/>
+    <w:tmpl w:val="58E82998"/>
+    <w:lvl w:ilvl="0">
+      <w:start w:val="1"/>
+      <w:numFmt w:val="decimal"/>
+      <w:pStyle w:val="Heading1"/>
+      <w:lvlText w:val="%1"/>
+      <w:lvlJc w:val="left"/>
+      <w:pPr>
+        <w:ind w:left="432" w:hanging="432"/>
+      </w:pPr>
+    </w:lvl>
+    <w:lvl w:ilvl="1">
+      <w:start w:val="1"/>
+      <w:numFmt w:val="decimal"/>
+      <w:pStyle w:val="Heading2"/>
+      <w:lvlText w:val="%1.%2"/>
+      <w:lvlJc w:val="left"/>
+      <w:pPr>
+        <w:ind w:left="576" w:hanging="576"/>
+      </w:pPr>
+    </w:lvl>
+    <w:lvl w:ilvl="2">
+      <w:start w:val="1"/>
+      <w:numFmt w:val="decimal"/>
+      <w:pStyle w:val="Heading3"/>
+      <w:lvlText w:val="%1.%2.%3"/>
+      <w:lvlJc w:val="left"/>
+      <w:pPr>
+        <w:ind w:left="720" w:hanging="720"/>
+      </w:pPr>
+    </w:lvl>
+    <w:lvl w:ilvl="3">
+      <w:start w:val="1"/>
+      <w:numFmt w:val="decimal"/>
+      <w:pStyle w:val="Heading4"/>
+      <w:lvlText w:val="%1.%2.%3.%4"/>
+      <w:lvlJc w:val="left"/>
+      <w:pPr>
+        <w:ind w:left="864" w:hanging="864"/>
+      </w:pPr>
+    </w:lvl>
+    <w:lvl w:ilvl="4">
+      <w:start w:val="1"/>
+      <w:numFmt w:val="decimal"/>
+      <w:pStyle w:val="Heading5"/>
+      <w:lvlText w:val="%1.%2.%3.%4.%5"/>
+      <w:lvlJc w:val="left"/>
+      <w:pPr>
+        <w:ind w:left="1008" w:hanging="1008"/>
+      </w:pPr>
+    </w:lvl>
+    <w:lvl w:ilvl="5">
+      <w:start w:val="1"/>
+      <w:numFmt w:val="decimal"/>
+      <w:pStyle w:val="Heading6"/>
+      <w:lvlText w:val="%1.%2.%3.%4.%5.%6"/>
+      <w:lvlJc w:val="left"/>
+      <w:pPr>
+        <w:ind w:left="1152" w:hanging="1152"/>
+      </w:pPr>
+    </w:lvl>
+    <w:lvl w:ilvl="6">
+      <w:start w:val="1"/>
+      <w:numFmt w:val="decimal"/>
+      <w:pStyle w:val="Heading7"/>
+      <w:lvlText w:val="%1.%2.%3.%4.%5.%6.%7"/>
+      <w:lvlJc w:val="left"/>
+      <w:pPr>
+        <w:ind w:left="1296" w:hanging="1296"/>
+      </w:pPr>
+    </w:lvl>
+    <w:lvl w:ilvl="7">
+      <w:start w:val="1"/>
+      <w:numFmt w:val="decimal"/>
+      <w:pStyle w:val="Heading8"/>
+      <w:lvlText w:val="%1.%2.%3.%4.%5.%6.%7.%8"/>
+      <w:lvlJc w:val="left"/>
+      <w:pPr>
+        <w:ind w:left="1440" w:hanging="1440"/>
+      </w:pPr>
+    </w:lvl>
+    <w:lvl w:ilvl="8">
+      <w:start w:val="1"/>
+      <w:numFmt w:val="decimal"/>
+      <w:pStyle w:val="Heading9"/>
+      <w:lvlText w:val="%1.%2.%3.%4.%5.%6.%7.%8.%9"/>
+      <w:lvlJc w:val="left"/>
+      <w:pPr>
+        <w:ind w:left="1584" w:hanging="1584"/>
+      </w:pPr>
+    </w:lvl>
+  </w:abstractNum>
+  <w:num w:numId="1" w16cid:durableId="356929588">
+    <w:abstractNumId w:val="0"/>
+  </w:num>
+</w:numbering>
 </file>
 
 <file path=word/styles.xml><?xml version="1.0" encoding="utf-8"?>
@@ -413,6 +689,248 @@
   <w:style w:type="paragraph" w:default="1" w:styleId="Normal">
     <w:name w:val="Normal"/>
     <w:qFormat/>
+    <w:rsid w:val="00976262"/>
+    <w:pPr>
+      <w:jc w:val="both"/>
+    </w:pPr>
+    <w:rPr>
+      <w:rFonts w:ascii="Georgia" w:hAnsi="Georgia"/>
+    </w:rPr>
+  </w:style>
+  <w:style w:type="paragraph" w:styleId="Heading1">
+    <w:name w:val="heading 1"/>
+    <w:basedOn w:val="Normal"/>
+    <w:next w:val="Normal"/>
+    <w:link w:val="Heading1Char"/>
+    <w:autoRedefine/>
+    <w:uiPriority w:val="9"/>
+    <w:qFormat/>
+    <w:rsid w:val="003F22B6"/>
+    <w:pPr>
+      <w:keepNext/>
+      <w:keepLines/>
+      <w:numPr>
+        <w:numId w:val="1"/>
+      </w:numPr>
+      <w:spacing w:before="240" w:after="120"/>
+      <w:outlineLvl w:val="0"/>
+    </w:pPr>
+    <w:rPr>
+      <w:rFonts w:ascii="Arial Narrow" w:eastAsiaTheme="majorEastAsia" w:hAnsi="Arial Narrow" w:cstheme="majorBidi"/>
+      <w:color w:val="A02E06" w:themeColor="accent1" w:themeShade="BF"/>
+      <w:sz w:val="32"/>
+      <w:szCs w:val="32"/>
+    </w:rPr>
+  </w:style>
+  <w:style w:type="paragraph" w:styleId="Heading2">
+    <w:name w:val="heading 2"/>
+    <w:basedOn w:val="Heading1"/>
+    <w:next w:val="Normal"/>
+    <w:link w:val="Heading2Char"/>
+    <w:autoRedefine/>
+    <w:uiPriority w:val="9"/>
+    <w:unhideWhenUsed/>
+    <w:qFormat/>
+    <w:rsid w:val="003F22B6"/>
+    <w:pPr>
+      <w:numPr>
+        <w:ilvl w:val="1"/>
+      </w:numPr>
+      <w:spacing w:before="40" w:after="0"/>
+      <w:outlineLvl w:val="1"/>
+    </w:pPr>
+    <w:rPr>
+      <w:rFonts w:ascii="Arial" w:hAnsi="Arial"/>
+      <w:sz w:val="26"/>
+      <w:szCs w:val="26"/>
+    </w:rPr>
+  </w:style>
+  <w:style w:type="paragraph" w:styleId="Heading3">
+    <w:name w:val="heading 3"/>
+    <w:basedOn w:val="Normal"/>
+    <w:next w:val="Normal"/>
+    <w:link w:val="Heading3Char"/>
+    <w:uiPriority w:val="9"/>
+    <w:semiHidden/>
+    <w:unhideWhenUsed/>
+    <w:qFormat/>
+    <w:rsid w:val="00D61C3D"/>
+    <w:pPr>
+      <w:keepNext/>
+      <w:keepLines/>
+      <w:numPr>
+        <w:ilvl w:val="2"/>
+        <w:numId w:val="1"/>
+      </w:numPr>
+      <w:spacing w:before="40" w:after="0"/>
+      <w:outlineLvl w:val="2"/>
+    </w:pPr>
+    <w:rPr>
+      <w:rFonts w:asciiTheme="majorHAnsi" w:eastAsiaTheme="majorEastAsia" w:hAnsiTheme="majorHAnsi" w:cstheme="majorBidi"/>
+      <w:color w:val="6A1E04" w:themeColor="accent1" w:themeShade="7F"/>
+      <w:sz w:val="24"/>
+      <w:szCs w:val="24"/>
+    </w:rPr>
+  </w:style>
+  <w:style w:type="paragraph" w:styleId="Heading4">
+    <w:name w:val="heading 4"/>
+    <w:basedOn w:val="Normal"/>
+    <w:next w:val="Normal"/>
+    <w:link w:val="Heading4Char"/>
+    <w:uiPriority w:val="9"/>
+    <w:semiHidden/>
+    <w:unhideWhenUsed/>
+    <w:qFormat/>
+    <w:rsid w:val="00D61C3D"/>
+    <w:pPr>
+      <w:keepNext/>
+      <w:keepLines/>
+      <w:numPr>
+        <w:ilvl w:val="3"/>
+        <w:numId w:val="1"/>
+      </w:numPr>
+      <w:spacing w:before="40" w:after="0"/>
+      <w:outlineLvl w:val="3"/>
+    </w:pPr>
+    <w:rPr>
+      <w:rFonts w:asciiTheme="majorHAnsi" w:eastAsiaTheme="majorEastAsia" w:hAnsiTheme="majorHAnsi" w:cstheme="majorBidi"/>
+      <w:i/>
+      <w:iCs/>
+      <w:color w:val="A02E06" w:themeColor="accent1" w:themeShade="BF"/>
+    </w:rPr>
+  </w:style>
+  <w:style w:type="paragraph" w:styleId="Heading5">
+    <w:name w:val="heading 5"/>
+    <w:basedOn w:val="Normal"/>
+    <w:next w:val="Normal"/>
+    <w:link w:val="Heading5Char"/>
+    <w:uiPriority w:val="9"/>
+    <w:semiHidden/>
+    <w:unhideWhenUsed/>
+    <w:qFormat/>
+    <w:rsid w:val="00D61C3D"/>
+    <w:pPr>
+      <w:keepNext/>
+      <w:keepLines/>
+      <w:numPr>
+        <w:ilvl w:val="4"/>
+        <w:numId w:val="1"/>
+      </w:numPr>
+      <w:spacing w:before="40" w:after="0"/>
+      <w:outlineLvl w:val="4"/>
+    </w:pPr>
+    <w:rPr>
+      <w:rFonts w:asciiTheme="majorHAnsi" w:eastAsiaTheme="majorEastAsia" w:hAnsiTheme="majorHAnsi" w:cstheme="majorBidi"/>
+      <w:color w:val="A02E06" w:themeColor="accent1" w:themeShade="BF"/>
+    </w:rPr>
+  </w:style>
+  <w:style w:type="paragraph" w:styleId="Heading6">
+    <w:name w:val="heading 6"/>
+    <w:basedOn w:val="Normal"/>
+    <w:next w:val="Normal"/>
+    <w:link w:val="Heading6Char"/>
+    <w:uiPriority w:val="9"/>
+    <w:semiHidden/>
+    <w:unhideWhenUsed/>
+    <w:qFormat/>
+    <w:rsid w:val="00D61C3D"/>
+    <w:pPr>
+      <w:keepNext/>
+      <w:keepLines/>
+      <w:numPr>
+        <w:ilvl w:val="5"/>
+        <w:numId w:val="1"/>
+      </w:numPr>
+      <w:spacing w:before="40" w:after="0"/>
+      <w:outlineLvl w:val="5"/>
+    </w:pPr>
+    <w:rPr>
+      <w:rFonts w:asciiTheme="majorHAnsi" w:eastAsiaTheme="majorEastAsia" w:hAnsiTheme="majorHAnsi" w:cstheme="majorBidi"/>
+      <w:color w:val="6A1E04" w:themeColor="accent1" w:themeShade="7F"/>
+    </w:rPr>
+  </w:style>
+  <w:style w:type="paragraph" w:styleId="Heading7">
+    <w:name w:val="heading 7"/>
+    <w:basedOn w:val="Normal"/>
+    <w:next w:val="Normal"/>
+    <w:link w:val="Heading7Char"/>
+    <w:uiPriority w:val="9"/>
+    <w:semiHidden/>
+    <w:unhideWhenUsed/>
+    <w:qFormat/>
+    <w:rsid w:val="00D61C3D"/>
+    <w:pPr>
+      <w:keepNext/>
+      <w:keepLines/>
+      <w:numPr>
+        <w:ilvl w:val="6"/>
+        <w:numId w:val="1"/>
+      </w:numPr>
+      <w:spacing w:before="40" w:after="0"/>
+      <w:outlineLvl w:val="6"/>
+    </w:pPr>
+    <w:rPr>
+      <w:rFonts w:asciiTheme="majorHAnsi" w:eastAsiaTheme="majorEastAsia" w:hAnsiTheme="majorHAnsi" w:cstheme="majorBidi"/>
+      <w:i/>
+      <w:iCs/>
+      <w:color w:val="6A1E04" w:themeColor="accent1" w:themeShade="7F"/>
+    </w:rPr>
+  </w:style>
+  <w:style w:type="paragraph" w:styleId="Heading8">
+    <w:name w:val="heading 8"/>
+    <w:basedOn w:val="Normal"/>
+    <w:next w:val="Normal"/>
+    <w:link w:val="Heading8Char"/>
+    <w:uiPriority w:val="9"/>
+    <w:semiHidden/>
+    <w:unhideWhenUsed/>
+    <w:qFormat/>
+    <w:rsid w:val="00D61C3D"/>
+    <w:pPr>
+      <w:keepNext/>
+      <w:keepLines/>
+      <w:numPr>
+        <w:ilvl w:val="7"/>
+        <w:numId w:val="1"/>
+      </w:numPr>
+      <w:spacing w:before="40" w:after="0"/>
+      <w:outlineLvl w:val="7"/>
+    </w:pPr>
+    <w:rPr>
+      <w:rFonts w:asciiTheme="majorHAnsi" w:eastAsiaTheme="majorEastAsia" w:hAnsiTheme="majorHAnsi" w:cstheme="majorBidi"/>
+      <w:color w:val="272727" w:themeColor="text1" w:themeTint="D8"/>
+      <w:sz w:val="21"/>
+      <w:szCs w:val="21"/>
+    </w:rPr>
+  </w:style>
+  <w:style w:type="paragraph" w:styleId="Heading9">
+    <w:name w:val="heading 9"/>
+    <w:basedOn w:val="Normal"/>
+    <w:next w:val="Normal"/>
+    <w:link w:val="Heading9Char"/>
+    <w:uiPriority w:val="9"/>
+    <w:semiHidden/>
+    <w:unhideWhenUsed/>
+    <w:qFormat/>
+    <w:rsid w:val="00D61C3D"/>
+    <w:pPr>
+      <w:keepNext/>
+      <w:keepLines/>
+      <w:numPr>
+        <w:ilvl w:val="8"/>
+        <w:numId w:val="1"/>
+      </w:numPr>
+      <w:spacing w:before="40" w:after="0"/>
+      <w:outlineLvl w:val="8"/>
+    </w:pPr>
+    <w:rPr>
+      <w:rFonts w:asciiTheme="majorHAnsi" w:eastAsiaTheme="majorEastAsia" w:hAnsiTheme="majorHAnsi" w:cstheme="majorBidi"/>
+      <w:i/>
+      <w:iCs/>
+      <w:color w:val="272727" w:themeColor="text1" w:themeTint="D8"/>
+      <w:sz w:val="21"/>
+      <w:szCs w:val="21"/>
+    </w:rPr>
   </w:style>
   <w:style w:type="character" w:default="1" w:styleId="DefaultParagraphFont">
     <w:name w:val="Default Paragraph Font"/>
@@ -441,13 +959,247 @@
     <w:semiHidden/>
     <w:unhideWhenUsed/>
   </w:style>
+  <w:style w:type="paragraph" w:styleId="Title">
+    <w:name w:val="Title"/>
+    <w:basedOn w:val="Normal"/>
+    <w:next w:val="Subtitle"/>
+    <w:link w:val="TitleChar"/>
+    <w:uiPriority w:val="10"/>
+    <w:qFormat/>
+    <w:rsid w:val="00976262"/>
+    <w:pPr>
+      <w:spacing w:after="0" w:line="240" w:lineRule="auto"/>
+      <w:contextualSpacing/>
+      <w:jc w:val="center"/>
+    </w:pPr>
+    <w:rPr>
+      <w:rFonts w:ascii="Arial Narrow" w:eastAsiaTheme="majorEastAsia" w:hAnsi="Arial Narrow" w:cstheme="majorBidi"/>
+      <w:spacing w:val="-10"/>
+      <w:kern w:val="28"/>
+      <w:sz w:val="56"/>
+      <w:szCs w:val="56"/>
+    </w:rPr>
+  </w:style>
+  <w:style w:type="character" w:customStyle="1" w:styleId="TitleChar">
+    <w:name w:val="Title Char"/>
+    <w:basedOn w:val="DefaultParagraphFont"/>
+    <w:link w:val="Title"/>
+    <w:uiPriority w:val="10"/>
+    <w:rsid w:val="00976262"/>
+    <w:rPr>
+      <w:rFonts w:ascii="Arial Narrow" w:eastAsiaTheme="majorEastAsia" w:hAnsi="Arial Narrow" w:cstheme="majorBidi"/>
+      <w:spacing w:val="-10"/>
+      <w:kern w:val="28"/>
+      <w:sz w:val="56"/>
+      <w:szCs w:val="56"/>
+    </w:rPr>
+  </w:style>
+  <w:style w:type="paragraph" w:styleId="Subtitle">
+    <w:name w:val="Subtitle"/>
+    <w:basedOn w:val="Normal"/>
+    <w:next w:val="Normal"/>
+    <w:link w:val="SubtitleChar"/>
+    <w:uiPriority w:val="11"/>
+    <w:qFormat/>
+    <w:rsid w:val="00976262"/>
+    <w:pPr>
+      <w:numPr>
+        <w:ilvl w:val="1"/>
+      </w:numPr>
+      <w:jc w:val="center"/>
+    </w:pPr>
+    <w:rPr>
+      <w:rFonts w:ascii="Arial" w:eastAsiaTheme="minorEastAsia" w:hAnsi="Arial"/>
+      <w:color w:val="5A5A5A" w:themeColor="text1" w:themeTint="A5"/>
+      <w:spacing w:val="15"/>
+    </w:rPr>
+  </w:style>
+  <w:style w:type="character" w:customStyle="1" w:styleId="SubtitleChar">
+    <w:name w:val="Subtitle Char"/>
+    <w:basedOn w:val="DefaultParagraphFont"/>
+    <w:link w:val="Subtitle"/>
+    <w:uiPriority w:val="11"/>
+    <w:rsid w:val="00976262"/>
+    <w:rPr>
+      <w:rFonts w:ascii="Arial" w:eastAsiaTheme="minorEastAsia" w:hAnsi="Arial"/>
+      <w:color w:val="5A5A5A" w:themeColor="text1" w:themeTint="A5"/>
+      <w:spacing w:val="15"/>
+    </w:rPr>
+  </w:style>
+  <w:style w:type="character" w:customStyle="1" w:styleId="Heading1Char">
+    <w:name w:val="Heading 1 Char"/>
+    <w:basedOn w:val="DefaultParagraphFont"/>
+    <w:link w:val="Heading1"/>
+    <w:uiPriority w:val="9"/>
+    <w:rsid w:val="003F22B6"/>
+    <w:rPr>
+      <w:rFonts w:ascii="Arial Narrow" w:eastAsiaTheme="majorEastAsia" w:hAnsi="Arial Narrow" w:cstheme="majorBidi"/>
+      <w:color w:val="A02E06" w:themeColor="accent1" w:themeShade="BF"/>
+      <w:sz w:val="32"/>
+      <w:szCs w:val="32"/>
+    </w:rPr>
+  </w:style>
+  <w:style w:type="character" w:customStyle="1" w:styleId="Heading2Char">
+    <w:name w:val="Heading 2 Char"/>
+    <w:basedOn w:val="DefaultParagraphFont"/>
+    <w:link w:val="Heading2"/>
+    <w:uiPriority w:val="9"/>
+    <w:rsid w:val="003F22B6"/>
+    <w:rPr>
+      <w:rFonts w:ascii="Arial" w:eastAsiaTheme="majorEastAsia" w:hAnsi="Arial" w:cstheme="majorBidi"/>
+      <w:color w:val="A02E06" w:themeColor="accent1" w:themeShade="BF"/>
+      <w:sz w:val="26"/>
+      <w:szCs w:val="26"/>
+    </w:rPr>
+  </w:style>
+  <w:style w:type="character" w:customStyle="1" w:styleId="Heading3Char">
+    <w:name w:val="Heading 3 Char"/>
+    <w:basedOn w:val="DefaultParagraphFont"/>
+    <w:link w:val="Heading3"/>
+    <w:uiPriority w:val="9"/>
+    <w:semiHidden/>
+    <w:rsid w:val="00D61C3D"/>
+    <w:rPr>
+      <w:rFonts w:asciiTheme="majorHAnsi" w:eastAsiaTheme="majorEastAsia" w:hAnsiTheme="majorHAnsi" w:cstheme="majorBidi"/>
+      <w:color w:val="6A1E04" w:themeColor="accent1" w:themeShade="7F"/>
+      <w:sz w:val="24"/>
+      <w:szCs w:val="24"/>
+    </w:rPr>
+  </w:style>
+  <w:style w:type="character" w:customStyle="1" w:styleId="Heading4Char">
+    <w:name w:val="Heading 4 Char"/>
+    <w:basedOn w:val="DefaultParagraphFont"/>
+    <w:link w:val="Heading4"/>
+    <w:uiPriority w:val="9"/>
+    <w:semiHidden/>
+    <w:rsid w:val="00D61C3D"/>
+    <w:rPr>
+      <w:rFonts w:asciiTheme="majorHAnsi" w:eastAsiaTheme="majorEastAsia" w:hAnsiTheme="majorHAnsi" w:cstheme="majorBidi"/>
+      <w:i/>
+      <w:iCs/>
+      <w:color w:val="A02E06" w:themeColor="accent1" w:themeShade="BF"/>
+    </w:rPr>
+  </w:style>
+  <w:style w:type="character" w:customStyle="1" w:styleId="Heading5Char">
+    <w:name w:val="Heading 5 Char"/>
+    <w:basedOn w:val="DefaultParagraphFont"/>
+    <w:link w:val="Heading5"/>
+    <w:uiPriority w:val="9"/>
+    <w:semiHidden/>
+    <w:rsid w:val="00D61C3D"/>
+    <w:rPr>
+      <w:rFonts w:asciiTheme="majorHAnsi" w:eastAsiaTheme="majorEastAsia" w:hAnsiTheme="majorHAnsi" w:cstheme="majorBidi"/>
+      <w:color w:val="A02E06" w:themeColor="accent1" w:themeShade="BF"/>
+    </w:rPr>
+  </w:style>
+  <w:style w:type="character" w:customStyle="1" w:styleId="Heading6Char">
+    <w:name w:val="Heading 6 Char"/>
+    <w:basedOn w:val="DefaultParagraphFont"/>
+    <w:link w:val="Heading6"/>
+    <w:uiPriority w:val="9"/>
+    <w:semiHidden/>
+    <w:rsid w:val="00D61C3D"/>
+    <w:rPr>
+      <w:rFonts w:asciiTheme="majorHAnsi" w:eastAsiaTheme="majorEastAsia" w:hAnsiTheme="majorHAnsi" w:cstheme="majorBidi"/>
+      <w:color w:val="6A1E04" w:themeColor="accent1" w:themeShade="7F"/>
+    </w:rPr>
+  </w:style>
+  <w:style w:type="character" w:customStyle="1" w:styleId="Heading7Char">
+    <w:name w:val="Heading 7 Char"/>
+    <w:basedOn w:val="DefaultParagraphFont"/>
+    <w:link w:val="Heading7"/>
+    <w:uiPriority w:val="9"/>
+    <w:semiHidden/>
+    <w:rsid w:val="00D61C3D"/>
+    <w:rPr>
+      <w:rFonts w:asciiTheme="majorHAnsi" w:eastAsiaTheme="majorEastAsia" w:hAnsiTheme="majorHAnsi" w:cstheme="majorBidi"/>
+      <w:i/>
+      <w:iCs/>
+      <w:color w:val="6A1E04" w:themeColor="accent1" w:themeShade="7F"/>
+    </w:rPr>
+  </w:style>
+  <w:style w:type="character" w:customStyle="1" w:styleId="Heading8Char">
+    <w:name w:val="Heading 8 Char"/>
+    <w:basedOn w:val="DefaultParagraphFont"/>
+    <w:link w:val="Heading8"/>
+    <w:uiPriority w:val="9"/>
+    <w:semiHidden/>
+    <w:rsid w:val="00D61C3D"/>
+    <w:rPr>
+      <w:rFonts w:asciiTheme="majorHAnsi" w:eastAsiaTheme="majorEastAsia" w:hAnsiTheme="majorHAnsi" w:cstheme="majorBidi"/>
+      <w:color w:val="272727" w:themeColor="text1" w:themeTint="D8"/>
+      <w:sz w:val="21"/>
+      <w:szCs w:val="21"/>
+    </w:rPr>
+  </w:style>
+  <w:style w:type="character" w:customStyle="1" w:styleId="Heading9Char">
+    <w:name w:val="Heading 9 Char"/>
+    <w:basedOn w:val="DefaultParagraphFont"/>
+    <w:link w:val="Heading9"/>
+    <w:uiPriority w:val="9"/>
+    <w:semiHidden/>
+    <w:rsid w:val="00D61C3D"/>
+    <w:rPr>
+      <w:rFonts w:asciiTheme="majorHAnsi" w:eastAsiaTheme="majorEastAsia" w:hAnsiTheme="majorHAnsi" w:cstheme="majorBidi"/>
+      <w:i/>
+      <w:iCs/>
+      <w:color w:val="272727" w:themeColor="text1" w:themeTint="D8"/>
+      <w:sz w:val="21"/>
+      <w:szCs w:val="21"/>
+    </w:rPr>
+  </w:style>
+  <w:style w:type="character" w:styleId="PlaceholderText">
+    <w:name w:val="Placeholder Text"/>
+    <w:basedOn w:val="DefaultParagraphFont"/>
+    <w:uiPriority w:val="99"/>
+    <w:semiHidden/>
+    <w:rsid w:val="007F5B73"/>
+    <w:rPr>
+      <w:color w:val="808080"/>
+    </w:rPr>
+  </w:style>
+  <w:style w:type="paragraph" w:customStyle="1" w:styleId="Equation">
+    <w:name w:val="Equation"/>
+    <w:basedOn w:val="Normal"/>
+    <w:next w:val="Normal"/>
+    <w:qFormat/>
+    <w:rsid w:val="002A6D16"/>
+    <w:pPr>
+      <w:tabs>
+        <w:tab w:val="center" w:pos="4680"/>
+        <w:tab w:val="right" w:pos="9360"/>
+      </w:tabs>
+    </w:pPr>
+    <w:rPr>
+      <w:rFonts w:ascii="Cambria Math" w:eastAsiaTheme="minorEastAsia" w:hAnsi="Cambria Math"/>
+    </w:rPr>
+  </w:style>
+  <w:style w:type="paragraph" w:styleId="Caption">
+    <w:name w:val="caption"/>
+    <w:basedOn w:val="Normal"/>
+    <w:next w:val="Normal"/>
+    <w:autoRedefine/>
+    <w:uiPriority w:val="35"/>
+    <w:unhideWhenUsed/>
+    <w:qFormat/>
+    <w:rsid w:val="00FC0778"/>
+    <w:pPr>
+      <w:spacing w:after="200" w:line="240" w:lineRule="auto"/>
+      <w:jc w:val="right"/>
+    </w:pPr>
+    <w:rPr>
+      <w:i/>
+      <w:iCs/>
+      <w:szCs w:val="18"/>
+    </w:rPr>
+  </w:style>
 </w:styles>
 </file>
 
 <file path=word/theme/theme1.xml><?xml version="1.0" encoding="utf-8"?>
 <a:theme xmlns:a="http://schemas.openxmlformats.org/drawingml/2006/main" name="Office Theme">
   <a:themeElements>
-    <a:clrScheme name="Office">
+    <a:clrScheme name="OSU">
       <a:dk1>
         <a:sysClr val="windowText" lastClr="000000"/>
       </a:dk1>
@@ -461,22 +1213,22 @@
         <a:srgbClr val="E7E6E6"/>
       </a:lt2>
       <a:accent1>
-        <a:srgbClr val="4472C4"/>
+        <a:srgbClr val="D73F09"/>
       </a:accent1>
       <a:accent2>
-        <a:srgbClr val="ED7D31"/>
+        <a:srgbClr val="006A8E"/>
       </a:accent2>
       <a:accent3>
-        <a:srgbClr val="A5A5A5"/>
+        <a:srgbClr val="8E9089"/>
       </a:accent3>
       <a:accent4>
-        <a:srgbClr val="FFC000"/>
+        <a:srgbClr val="FFB500"/>
       </a:accent4>
       <a:accent5>
-        <a:srgbClr val="5B9BD5"/>
+        <a:srgbClr val="00859B"/>
       </a:accent5>
       <a:accent6>
-        <a:srgbClr val="70AD47"/>
+        <a:srgbClr val="4A773C"/>
       </a:accent6>
       <a:hlink>
         <a:srgbClr val="0563C1"/>
@@ -485,110 +1237,16 @@
         <a:srgbClr val="954F72"/>
       </a:folHlink>
     </a:clrScheme>
-    <a:fontScheme name="Office">
+    <a:fontScheme name="Custom 1">
       <a:majorFont>
-        <a:latin typeface="Calibri Light" panose="020F0302020204030204"/>
+        <a:latin typeface="Arial"/>
         <a:ea typeface=""/>
         <a:cs typeface=""/>
-        <a:font script="Jpan" typeface="游ゴシック Light"/>
-        <a:font script="Hang" typeface="맑은 고딕"/>
-        <a:font script="Hans" typeface="等线 Light"/>
-        <a:font script="Hant" typeface="新細明體"/>
-        <a:font script="Arab" typeface="Times New Roman"/>
-        <a:font script="Hebr" typeface="Times New Roman"/>
-        <a:font script="Thai" typeface="Angsana New"/>
-        <a:font script="Ethi" typeface="Nyala"/>
-        <a:font script="Beng" typeface="Vrinda"/>
-        <a:font script="Gujr" typeface="Shruti"/>
-        <a:font script="Khmr" typeface="MoolBoran"/>
-        <a:font script="Knda" typeface="Tunga"/>
-        <a:font script="Guru" typeface="Raavi"/>
-        <a:font script="Cans" typeface="Euphemia"/>
-        <a:font script="Cher" typeface="Plantagenet Cherokee"/>
-        <a:font script="Yiii" typeface="Microsoft Yi Baiti"/>
-        <a:font script="Tibt" typeface="Microsoft Himalaya"/>
-        <a:font script="Thaa" typeface="MV Boli"/>
-        <a:font script="Deva" typeface="Mangal"/>
-        <a:font script="Telu" typeface="Gautami"/>
-        <a:font script="Taml" typeface="Latha"/>
-        <a:font script="Syrc" typeface="Estrangelo Edessa"/>
-        <a:font script="Orya" typeface="Kalinga"/>
-        <a:font script="Mlym" typeface="Kartika"/>
-        <a:font script="Laoo" typeface="DokChampa"/>
-        <a:font script="Sinh" typeface="Iskoola Pota"/>
-        <a:font script="Mong" typeface="Mongolian Baiti"/>
-        <a:font script="Viet" typeface="Times New Roman"/>
-        <a:font script="Uigh" typeface="Microsoft Uighur"/>
-        <a:font script="Geor" typeface="Sylfaen"/>
-        <a:font script="Armn" typeface="Arial"/>
-        <a:font script="Bugi" typeface="Leelawadee UI"/>
-        <a:font script="Bopo" typeface="Microsoft JhengHei"/>
-        <a:font script="Java" typeface="Javanese Text"/>
-        <a:font script="Lisu" typeface="Segoe UI"/>
-        <a:font script="Mymr" typeface="Myanmar Text"/>
-        <a:font script="Nkoo" typeface="Ebrima"/>
-        <a:font script="Olck" typeface="Nirmala UI"/>
-        <a:font script="Osma" typeface="Ebrima"/>
-        <a:font script="Phag" typeface="Phagspa"/>
-        <a:font script="Syrn" typeface="Estrangelo Edessa"/>
-        <a:font script="Syrj" typeface="Estrangelo Edessa"/>
-        <a:font script="Syre" typeface="Estrangelo Edessa"/>
-        <a:font script="Sora" typeface="Nirmala UI"/>
-        <a:font script="Tale" typeface="Microsoft Tai Le"/>
-        <a:font script="Talu" typeface="Microsoft New Tai Lue"/>
-        <a:font script="Tfng" typeface="Ebrima"/>
       </a:majorFont>
       <a:minorFont>
-        <a:latin typeface="Calibri" panose="020F0502020204030204"/>
+        <a:latin typeface="Georgia"/>
         <a:ea typeface=""/>
         <a:cs typeface=""/>
-        <a:font script="Jpan" typeface="游明朝"/>
-        <a:font script="Hang" typeface="맑은 고딕"/>
-        <a:font script="Hans" typeface="等线"/>
-        <a:font script="Hant" typeface="新細明體"/>
-        <a:font script="Arab" typeface="Arial"/>
-        <a:font script="Hebr" typeface="Arial"/>
-        <a:font script="Thai" typeface="Cordia New"/>
-        <a:font script="Ethi" typeface="Nyala"/>
-        <a:font script="Beng" typeface="Vrinda"/>
-        <a:font script="Gujr" typeface="Shruti"/>
-        <a:font script="Khmr" typeface="DaunPenh"/>
-        <a:font script="Knda" typeface="Tunga"/>
-        <a:font script="Guru" typeface="Raavi"/>
-        <a:font script="Cans" typeface="Euphemia"/>
-        <a:font script="Cher" typeface="Plantagenet Cherokee"/>
-        <a:font script="Yiii" typeface="Microsoft Yi Baiti"/>
-        <a:font script="Tibt" typeface="Microsoft Himalaya"/>
-        <a:font script="Thaa" typeface="MV Boli"/>
-        <a:font script="Deva" typeface="Mangal"/>
-        <a:font script="Telu" typeface="Gautami"/>
-        <a:font script="Taml" typeface="Latha"/>
-        <a:font script="Syrc" typeface="Estrangelo Edessa"/>
-        <a:font script="Orya" typeface="Kalinga"/>
-        <a:font script="Mlym" typeface="Kartika"/>
-        <a:font script="Laoo" typeface="DokChampa"/>
-        <a:font script="Sinh" typeface="Iskoola Pota"/>
-        <a:font script="Mong" typeface="Mongolian Baiti"/>
-        <a:font script="Viet" typeface="Arial"/>
-        <a:font script="Uigh" typeface="Microsoft Uighur"/>
-        <a:font script="Geor" typeface="Sylfaen"/>
-        <a:font script="Armn" typeface="Arial"/>
-        <a:font script="Bugi" typeface="Leelawadee UI"/>
-        <a:font script="Bopo" typeface="Microsoft JhengHei"/>
-        <a:font script="Java" typeface="Javanese Text"/>
-        <a:font script="Lisu" typeface="Segoe UI"/>
-        <a:font script="Mymr" typeface="Myanmar Text"/>
-        <a:font script="Nkoo" typeface="Ebrima"/>
-        <a:font script="Olck" typeface="Nirmala UI"/>
-        <a:font script="Osma" typeface="Ebrima"/>
-        <a:font script="Phag" typeface="Phagspa"/>
-        <a:font script="Syrn" typeface="Estrangelo Edessa"/>
-        <a:font script="Syrj" typeface="Estrangelo Edessa"/>
-        <a:font script="Syre" typeface="Estrangelo Edessa"/>
-        <a:font script="Sora" typeface="Nirmala UI"/>
-        <a:font script="Tale" typeface="Microsoft Tai Le"/>
-        <a:font script="Talu" typeface="Microsoft New Tai Lue"/>
-        <a:font script="Tfng" typeface="Ebrima"/>
       </a:minorFont>
     </a:fontScheme>
     <a:fmtScheme name="Office">
@@ -737,4 +1395,16 @@
     </a:ext>
   </a:extLst>
 </a:theme>
+</file>
+
+<file path=customXml/item1.xml><?xml version="1.0" encoding="utf-8"?>
+<b:Sources xmlns:b="http://schemas.openxmlformats.org/officeDocument/2006/bibliography" xmlns="http://schemas.openxmlformats.org/officeDocument/2006/bibliography" SelectedStyle="\APASixthEditionOfficeOnline.xsl" StyleName="APA" Version="6"/>
+</file>
+
+<file path=customXml/itemProps1.xml><?xml version="1.0" encoding="utf-8"?>
+<ds:datastoreItem xmlns:ds="http://schemas.openxmlformats.org/officeDocument/2006/customXml" ds:itemID="{D316500E-5766-4C7E-A8BC-46E1D0DD7A2D}">
+  <ds:schemaRefs>
+    <ds:schemaRef ds:uri="http://schemas.openxmlformats.org/officeDocument/2006/bibliography"/>
+  </ds:schemaRefs>
+</ds:datastoreItem>
 </file>
</xml_diff>

<commit_message>
got equation caption to work. added some context writing to the sections.
</commit_message>
<xml_diff>
--- a/ExampleTemplate.docx
+++ b/ExampleTemplate.docx
@@ -37,15 +37,30 @@
     </w:p>
     <w:p>
       <w:r>
-        <w:t>Some words and things.</w:t>
+        <w:t>The first level of heading uses 16pt Arial Narrow, like the title</w:t>
+      </w:r>
+      <w:r>
+        <w:t>.</w:t>
       </w:r>
       <w:r>
         <w:t xml:space="preserve"> </w:t>
+      </w:r>
+      <w:r>
+        <w:t>The color set used is based on the OSU branding colors provided on their website with Beaver Orange as the main highlight color.</w:t>
       </w:r>
     </w:p>
     <w:p>
       <w:r>
-        <w:t>A new paragraph with more words and things.</w:t>
+        <w:t>The main body uses 11pt Georgia in black</w:t>
+      </w:r>
+      <w:r>
+        <w:t>.</w:t>
+      </w:r>
+      <w:r>
+        <w:t xml:space="preserve"> The alignment is set to </w:t>
+      </w:r>
+      <w:r>
+        <w:t>justified for the body and headings.</w:t>
       </w:r>
     </w:p>
     <w:p>
@@ -58,7 +73,10 @@
     </w:p>
     <w:p>
       <w:r>
-        <w:t>Some stuff in the subheading.</w:t>
+        <w:t>The second level of heading uses 13pt Arial and Beaver Orange</w:t>
+      </w:r>
+      <w:r>
+        <w:t>.</w:t>
       </w:r>
     </w:p>
     <w:p>
@@ -66,7 +84,7 @@
         <w:pStyle w:val="Heading1"/>
       </w:pPr>
       <w:r>
-        <w:t>Second Heading</w:t>
+        <w:t>Equations</w:t>
       </w:r>
     </w:p>
     <w:p>
@@ -79,100 +97,231 @@
       <w:r>
         <w:t xml:space="preserve"> </w:t>
       </w:r>
-      <w:bookmarkStart w:id="0" w:name="_Ref125122243"/>
+      <w:r>
+        <w:fldChar w:fldCharType="begin"/>
+      </w:r>
+      <w:r>
+        <w:instrText xml:space="preserve"> REF _Ref125125043 \h </w:instrText>
+      </w:r>
+      <w:r>
+        <w:fldChar w:fldCharType="separate"/>
+      </w:r>
+      <w:r>
+        <w:t xml:space="preserve">Equation </w:t>
+      </w:r>
+      <w:r>
+        <w:rPr>
+          <w:noProof/>
+        </w:rPr>
+        <w:t>2</w:t>
+      </w:r>
+      <w:r>
+        <w:t>.</w:t>
+      </w:r>
+      <w:r>
+        <w:rPr>
+          <w:noProof/>
+        </w:rPr>
+        <w:t>1</w:t>
+      </w:r>
+      <w:r>
+        <w:fldChar w:fldCharType="end"/>
+      </w:r>
+      <w:r>
+        <w:t xml:space="preserve"> is using the </w:t>
+      </w:r>
+      <w:r>
+        <w:rPr>
+          <w:i/>
+          <w:iCs/>
+        </w:rPr>
+        <w:t>Equation</w:t>
+      </w:r>
+      <w:r>
+        <w:t xml:space="preserve"> style which provides tab stops, centers the text or equation, and has the same base font. However, equations use the Cambria Math font by default. The caption is placed below the equation and aligned to the right.</w:t>
+      </w:r>
     </w:p>
     <w:p>
       <w:pPr>
-        <w:pStyle w:val="Equation"/>
         <w:keepNext/>
-      </w:pPr>
-      <w:r>
         <w:rPr>
-          <w:rFonts w:ascii="Georgia" w:hAnsi="Georgia"/>
+          <w:rFonts w:eastAsiaTheme="minorEastAsia"/>
         </w:rPr>
-        <w:tab/>
-      </w:r>
-      <m:oMath>
-        <m:r>
-          <m:t>ρ</m:t>
-        </m:r>
-        <m:f>
-          <m:fPr>
-            <m:ctrlPr/>
-          </m:fPr>
-          <m:num>
-            <m:r>
-              <m:t>Du</m:t>
-            </m:r>
-            <m:ctrlPr>
-              <w:rPr>
-                <w:i/>
-              </w:rPr>
-            </m:ctrlPr>
-          </m:num>
-          <m:den>
-            <m:r>
-              <m:t>Dt</m:t>
-            </m:r>
-          </m:den>
-        </m:f>
-        <m:r>
-          <m:rPr>
-            <m:sty m:val="p"/>
-          </m:rPr>
-          <m:t>= -</m:t>
-        </m:r>
-        <m:f>
-          <m:fPr>
-            <m:ctrlPr/>
-          </m:fPr>
-          <m:num>
-            <m:r>
-              <m:t>dp</m:t>
-            </m:r>
-          </m:num>
-          <m:den>
-            <m:r>
-              <m:t>dx</m:t>
-            </m:r>
-          </m:den>
-        </m:f>
-        <m:r>
-          <m:rPr>
-            <m:sty m:val="p"/>
-          </m:rPr>
-          <m:t>+</m:t>
-        </m:r>
-        <m:r>
-          <m:t>ρg</m:t>
-        </m:r>
-        <m:r>
-          <m:rPr>
-            <m:sty m:val="p"/>
-          </m:rPr>
-          <m:t>+</m:t>
-        </m:r>
-        <m:r>
-          <m:rPr>
-            <m:sty m:val="p"/>
-          </m:rPr>
-          <m:t>∇</m:t>
-        </m:r>
-        <m:r>
-          <m:t>τ</m:t>
-        </m:r>
-      </m:oMath>
-      <w:bookmarkEnd w:id="0"/>
-      <w:r>
-        <w:rPr>
-          <w:rFonts w:ascii="Georgia" w:hAnsi="Georgia"/>
-        </w:rPr>
-        <w:tab/>
-      </w:r>
+      </w:pPr>
+      <m:oMathPara>
+        <m:oMath>
+          <m:r>
+            <m:rPr>
+              <m:sty m:val="p"/>
+            </m:rPr>
+            <w:rPr>
+              <w:rFonts w:ascii="Cambria Math" w:hAnsi="Cambria Math"/>
+            </w:rPr>
+            <m:t>ρ</m:t>
+          </m:r>
+          <m:f>
+            <m:fPr>
+              <m:ctrlPr>
+                <w:rPr>
+                  <w:rFonts w:ascii="Cambria Math" w:hAnsi="Cambria Math"/>
+                </w:rPr>
+              </m:ctrlPr>
+            </m:fPr>
+            <m:num>
+              <m:r>
+                <w:rPr>
+                  <w:rFonts w:ascii="Cambria Math" w:hAnsi="Cambria Math"/>
+                </w:rPr>
+                <m:t>Du</m:t>
+              </m:r>
+              <m:ctrlPr>
+                <w:rPr>
+                  <w:rFonts w:ascii="Cambria Math" w:hAnsi="Cambria Math"/>
+                  <w:i/>
+                </w:rPr>
+              </m:ctrlPr>
+            </m:num>
+            <m:den>
+              <m:r>
+                <w:rPr>
+                  <w:rFonts w:ascii="Cambria Math" w:hAnsi="Cambria Math"/>
+                </w:rPr>
+                <m:t>Dt</m:t>
+              </m:r>
+              <m:ctrlPr>
+                <w:rPr>
+                  <w:rFonts w:ascii="Cambria Math" w:hAnsi="Cambria Math"/>
+                  <w:i/>
+                </w:rPr>
+              </m:ctrlPr>
+            </m:den>
+          </m:f>
+          <m:r>
+            <w:rPr>
+              <w:rFonts w:ascii="Cambria Math" w:hAnsi="Cambria Math"/>
+            </w:rPr>
+            <m:t>=-</m:t>
+          </m:r>
+          <m:f>
+            <m:fPr>
+              <m:ctrlPr>
+                <w:rPr>
+                  <w:rFonts w:ascii="Cambria Math" w:hAnsi="Cambria Math"/>
+                </w:rPr>
+              </m:ctrlPr>
+            </m:fPr>
+            <m:num>
+              <m:r>
+                <w:rPr>
+                  <w:rFonts w:ascii="Cambria Math" w:hAnsi="Cambria Math"/>
+                </w:rPr>
+                <m:t>dp</m:t>
+              </m:r>
+              <m:ctrlPr>
+                <w:rPr>
+                  <w:rFonts w:ascii="Cambria Math" w:hAnsi="Cambria Math"/>
+                  <w:i/>
+                </w:rPr>
+              </m:ctrlPr>
+            </m:num>
+            <m:den>
+              <m:r>
+                <w:rPr>
+                  <w:rFonts w:ascii="Cambria Math" w:hAnsi="Cambria Math"/>
+                </w:rPr>
+                <m:t>dx</m:t>
+              </m:r>
+              <m:ctrlPr>
+                <w:rPr>
+                  <w:rFonts w:ascii="Cambria Math" w:hAnsi="Cambria Math"/>
+                  <w:i/>
+                </w:rPr>
+              </m:ctrlPr>
+            </m:den>
+          </m:f>
+          <m:r>
+            <w:rPr>
+              <w:rFonts w:ascii="Cambria Math" w:hAnsi="Cambria Math"/>
+            </w:rPr>
+            <m:t>+</m:t>
+          </m:r>
+          <m:r>
+            <m:rPr>
+              <m:sty m:val="p"/>
+            </m:rPr>
+            <w:rPr>
+              <w:rFonts w:ascii="Cambria Math" w:hAnsi="Cambria Math"/>
+            </w:rPr>
+            <m:t>ρ</m:t>
+          </m:r>
+          <m:r>
+            <w:rPr>
+              <w:rFonts w:ascii="Cambria Math" w:hAnsi="Cambria Math"/>
+            </w:rPr>
+            <m:t>g+</m:t>
+          </m:r>
+          <m:r>
+            <m:rPr>
+              <m:sty m:val="p"/>
+            </m:rPr>
+            <w:rPr>
+              <w:rFonts w:ascii="Cambria Math" w:hAnsi="Cambria Math"/>
+            </w:rPr>
+            <m:t>∇τ</m:t>
+          </m:r>
+        </m:oMath>
+      </m:oMathPara>
     </w:p>
     <w:p>
-      <w:r>
-        <w:t>Words and stuff here after the equation.</w:t>
+      <w:pPr>
+        <w:pStyle w:val="Caption"/>
+        <w:rPr>
+          <w:rFonts w:eastAsiaTheme="minorEastAsia"/>
+          <w:i w:val="0"/>
+        </w:rPr>
+      </w:pPr>
+      <w:bookmarkStart w:id="0" w:name="_Ref125125043"/>
+      <w:r>
+        <w:t xml:space="preserve">Equation </w:t>
+      </w:r>
+      <w:fldSimple w:instr=" STYLEREF 1 \s ">
+        <w:r>
+          <w:rPr>
+            <w:noProof/>
+          </w:rPr>
+          <w:t>2</w:t>
+        </w:r>
+      </w:fldSimple>
+      <w:r>
+        <w:t>.</w:t>
+      </w:r>
+      <w:fldSimple w:instr=" SEQ Equation \* ARABIC \s 1 ">
+        <w:r>
+          <w:rPr>
+            <w:noProof/>
+          </w:rPr>
+          <w:t>1</w:t>
+        </w:r>
+      </w:fldSimple>
+      <w:bookmarkEnd w:id="0"/>
+    </w:p>
+    <w:p>
+      <w:r>
+        <w:t xml:space="preserve">This is not as nice as having the label/caption </w:t>
+      </w:r>
+      <w:r>
+        <w:t>to the right of the equation, but it works without having to do dumb tab stuff I guess.</w:t>
+      </w:r>
+      <w:r>
+        <w:t xml:space="preserve"> It would be nice if you could define </w:t>
+      </w:r>
+      <w:proofErr w:type="gramStart"/>
+      <w:r>
+        <w:t>a</w:t>
+      </w:r>
+      <w:proofErr w:type="gramEnd"/>
+      <w:r>
+        <w:t xml:space="preserve"> equation object that includes a caption to the right, but maybe that is asking too much of Word.</w:t>
       </w:r>
     </w:p>
     <w:sectPr>
@@ -705,7 +854,7 @@
     <w:autoRedefine/>
     <w:uiPriority w:val="9"/>
     <w:qFormat/>
-    <w:rsid w:val="003F22B6"/>
+    <w:rsid w:val="00F211E3"/>
     <w:pPr>
       <w:keepNext/>
       <w:keepLines/>
@@ -717,7 +866,7 @@
     </w:pPr>
     <w:rPr>
       <w:rFonts w:ascii="Arial Narrow" w:eastAsiaTheme="majorEastAsia" w:hAnsi="Arial Narrow" w:cstheme="majorBidi"/>
-      <w:color w:val="A02E06" w:themeColor="accent1" w:themeShade="BF"/>
+      <w:color w:val="D73F09" w:themeColor="accent1"/>
       <w:sz w:val="32"/>
       <w:szCs w:val="32"/>
     </w:rPr>
@@ -1031,10 +1180,10 @@
     <w:basedOn w:val="DefaultParagraphFont"/>
     <w:link w:val="Heading1"/>
     <w:uiPriority w:val="9"/>
-    <w:rsid w:val="003F22B6"/>
+    <w:rsid w:val="00F211E3"/>
     <w:rPr>
       <w:rFonts w:ascii="Arial Narrow" w:eastAsiaTheme="majorEastAsia" w:hAnsi="Arial Narrow" w:cstheme="majorBidi"/>
-      <w:color w:val="A02E06" w:themeColor="accent1" w:themeShade="BF"/>
+      <w:color w:val="D73F09" w:themeColor="accent1"/>
       <w:sz w:val="32"/>
       <w:szCs w:val="32"/>
     </w:rPr>
@@ -1182,7 +1331,7 @@
     <w:uiPriority w:val="35"/>
     <w:unhideWhenUsed/>
     <w:qFormat/>
-    <w:rsid w:val="00FC0778"/>
+    <w:rsid w:val="00F211E3"/>
     <w:pPr>
       <w:spacing w:after="200" w:line="240" w:lineRule="auto"/>
       <w:jc w:val="right"/>
@@ -1190,6 +1339,7 @@
     <w:rPr>
       <w:i/>
       <w:iCs/>
+      <w:color w:val="D73F09" w:themeColor="accent1"/>
       <w:szCs w:val="18"/>
     </w:rPr>
   </w:style>

</xml_diff>

<commit_message>
added a second equation to test the consistency of the captions and the numbering. also added third section to test out figures.
</commit_message>
<xml_diff>
--- a/ExampleTemplate.docx
+++ b/ExampleTemplate.docx
@@ -277,32 +277,51 @@
         <w:pStyle w:val="Caption"/>
         <w:rPr>
           <w:rFonts w:eastAsiaTheme="minorEastAsia"/>
-          <w:i w:val="0"/>
         </w:rPr>
       </w:pPr>
       <w:bookmarkStart w:id="0" w:name="_Ref125125043"/>
       <w:r>
         <w:t xml:space="preserve">Equation </w:t>
       </w:r>
-      <w:fldSimple w:instr=" STYLEREF 1 \s ">
-        <w:r>
-          <w:rPr>
-            <w:noProof/>
-          </w:rPr>
-          <w:t>2</w:t>
-        </w:r>
-      </w:fldSimple>
+      <w:r>
+        <w:fldChar w:fldCharType="begin"/>
+      </w:r>
+      <w:r>
+        <w:instrText xml:space="preserve"> STYLEREF 1 \s </w:instrText>
+      </w:r>
+      <w:r>
+        <w:fldChar w:fldCharType="separate"/>
+      </w:r>
+      <w:r>
+        <w:rPr>
+          <w:noProof/>
+        </w:rPr>
+        <w:t>2</w:t>
+      </w:r>
+      <w:r>
+        <w:fldChar w:fldCharType="end"/>
+      </w:r>
       <w:r>
         <w:t>.</w:t>
       </w:r>
-      <w:fldSimple w:instr=" SEQ Equation \* ARABIC \s 1 ">
-        <w:r>
-          <w:rPr>
-            <w:noProof/>
-          </w:rPr>
-          <w:t>1</w:t>
-        </w:r>
-      </w:fldSimple>
+      <w:r>
+        <w:fldChar w:fldCharType="begin"/>
+      </w:r>
+      <w:r>
+        <w:instrText xml:space="preserve"> SEQ Equation \* ARABIC \s 1 </w:instrText>
+      </w:r>
+      <w:r>
+        <w:fldChar w:fldCharType="separate"/>
+      </w:r>
+      <w:r>
+        <w:rPr>
+          <w:noProof/>
+        </w:rPr>
+        <w:t>1</w:t>
+      </w:r>
+      <w:r>
+        <w:fldChar w:fldCharType="end"/>
+      </w:r>
       <w:bookmarkEnd w:id="0"/>
     </w:p>
     <w:p>
@@ -313,15 +332,189 @@
         <w:t>to the right of the equation, but it works without having to do dumb tab stuff I guess.</w:t>
       </w:r>
       <w:r>
-        <w:t xml:space="preserve"> It would be nice if you could define </w:t>
-      </w:r>
-      <w:proofErr w:type="gramStart"/>
-      <w:r>
-        <w:t>a</w:t>
-      </w:r>
-      <w:proofErr w:type="gramEnd"/>
-      <w:r>
-        <w:t xml:space="preserve"> equation object that includes a caption to the right, but maybe that is asking too much of Word.</w:t>
+        <w:t xml:space="preserve"> It would be nice if you could define a equation object that includes a caption to the right, but maybe that is asking too much of Word.</w:t>
+      </w:r>
+      <w:r>
+        <w:t xml:space="preserve"> Here is another equation (</w:t>
+      </w:r>
+      <w:r>
+        <w:fldChar w:fldCharType="begin"/>
+      </w:r>
+      <w:r>
+        <w:instrText xml:space="preserve"> REF _Ref125151654 \h </w:instrText>
+      </w:r>
+      <w:r>
+        <w:fldChar w:fldCharType="separate"/>
+      </w:r>
+      <w:r>
+        <w:t xml:space="preserve">Equation </w:t>
+      </w:r>
+      <w:r>
+        <w:rPr>
+          <w:noProof/>
+        </w:rPr>
+        <w:t>2</w:t>
+      </w:r>
+      <w:r>
+        <w:t>.</w:t>
+      </w:r>
+      <w:r>
+        <w:rPr>
+          <w:noProof/>
+        </w:rPr>
+        <w:t>2</w:t>
+      </w:r>
+      <w:r>
+        <w:fldChar w:fldCharType="end"/>
+      </w:r>
+      <w:r>
+        <w:t>) to test how well the captioning works. It’s a little rough, but it is consistent enough.</w:t>
+      </w:r>
+    </w:p>
+    <w:p>
+      <w:pPr>
+        <w:keepNext/>
+      </w:pPr>
+      <m:oMathPara>
+        <m:oMath>
+          <m:r>
+            <w:rPr>
+              <w:rFonts w:ascii="Cambria Math" w:hAnsi="Cambria Math"/>
+            </w:rPr>
+            <m:t>y=</m:t>
+          </m:r>
+          <m:sSup>
+            <m:sSupPr>
+              <m:ctrlPr>
+                <w:rPr>
+                  <w:rFonts w:ascii="Cambria Math" w:hAnsi="Cambria Math"/>
+                  <w:i/>
+                </w:rPr>
+              </m:ctrlPr>
+            </m:sSupPr>
+            <m:e>
+              <m:r>
+                <w:rPr>
+                  <w:rFonts w:ascii="Cambria Math" w:hAnsi="Cambria Math"/>
+                </w:rPr>
+                <m:t>x</m:t>
+              </m:r>
+            </m:e>
+            <m:sup>
+              <m:r>
+                <w:rPr>
+                  <w:rFonts w:ascii="Cambria Math" w:hAnsi="Cambria Math"/>
+                </w:rPr>
+                <m:t>2</m:t>
+              </m:r>
+            </m:sup>
+          </m:sSup>
+          <m:r>
+            <w:rPr>
+              <w:rFonts w:ascii="Cambria Math" w:hAnsi="Cambria Math"/>
+            </w:rPr>
+            <m:t>+</m:t>
+          </m:r>
+          <m:f>
+            <m:fPr>
+              <m:ctrlPr>
+                <w:rPr>
+                  <w:rFonts w:ascii="Cambria Math" w:hAnsi="Cambria Math"/>
+                </w:rPr>
+              </m:ctrlPr>
+            </m:fPr>
+            <m:num>
+              <m:r>
+                <w:rPr>
+                  <w:rFonts w:ascii="Cambria Math" w:hAnsi="Cambria Math"/>
+                </w:rPr>
+                <m:t>d</m:t>
+              </m:r>
+              <m:ctrlPr>
+                <w:rPr>
+                  <w:rFonts w:ascii="Cambria Math" w:hAnsi="Cambria Math"/>
+                  <w:i/>
+                </w:rPr>
+              </m:ctrlPr>
+            </m:num>
+            <m:den>
+              <m:r>
+                <w:rPr>
+                  <w:rFonts w:ascii="Cambria Math" w:hAnsi="Cambria Math"/>
+                </w:rPr>
+                <m:t>2</m:t>
+              </m:r>
+              <m:ctrlPr>
+                <w:rPr>
+                  <w:rFonts w:ascii="Cambria Math" w:hAnsi="Cambria Math"/>
+                  <w:i/>
+                </w:rPr>
+              </m:ctrlPr>
+            </m:den>
+          </m:f>
+        </m:oMath>
+      </m:oMathPara>
+    </w:p>
+    <w:p>
+      <w:pPr>
+        <w:pStyle w:val="Caption"/>
+      </w:pPr>
+      <w:bookmarkStart w:id="1" w:name="_Ref125151654"/>
+      <w:r>
+        <w:t xml:space="preserve">Equation </w:t>
+      </w:r>
+      <w:r>
+        <w:fldChar w:fldCharType="begin"/>
+      </w:r>
+      <w:r>
+        <w:instrText xml:space="preserve"> STYLEREF 1 \s </w:instrText>
+      </w:r>
+      <w:r>
+        <w:fldChar w:fldCharType="separate"/>
+      </w:r>
+      <w:r>
+        <w:rPr>
+          <w:noProof/>
+        </w:rPr>
+        <w:t>2</w:t>
+      </w:r>
+      <w:r>
+        <w:fldChar w:fldCharType="end"/>
+      </w:r>
+      <w:r>
+        <w:t>.</w:t>
+      </w:r>
+      <w:r>
+        <w:fldChar w:fldCharType="begin"/>
+      </w:r>
+      <w:r>
+        <w:instrText xml:space="preserve"> SEQ Equation \* ARABIC \s 1 </w:instrText>
+      </w:r>
+      <w:r>
+        <w:fldChar w:fldCharType="separate"/>
+      </w:r>
+      <w:r>
+        <w:rPr>
+          <w:noProof/>
+        </w:rPr>
+        <w:t>2</w:t>
+      </w:r>
+      <w:r>
+        <w:fldChar w:fldCharType="end"/>
+      </w:r>
+      <w:bookmarkEnd w:id="1"/>
+    </w:p>
+    <w:p>
+      <w:pPr>
+        <w:pStyle w:val="Heading1"/>
+      </w:pPr>
+      <w:r>
+        <w:t>Figures</w:t>
+      </w:r>
+    </w:p>
+    <w:p>
+      <w:r>
+        <w:t>Let’s see how we can make figures look nice and have nice captions.</w:t>
       </w:r>
     </w:p>
     <w:sectPr>
@@ -1331,7 +1524,7 @@
     <w:uiPriority w:val="35"/>
     <w:unhideWhenUsed/>
     <w:qFormat/>
-    <w:rsid w:val="00F211E3"/>
+    <w:rsid w:val="008B1FCF"/>
     <w:pPr>
       <w:spacing w:after="200" w:line="240" w:lineRule="auto"/>
       <w:jc w:val="right"/>

</xml_diff>

<commit_message>
finished figures section in word doc. created graphs using excel. added section for tables.
</commit_message>
<xml_diff>
--- a/ExampleTemplate.docx
+++ b/ExampleTemplate.docx
@@ -515,6 +515,614 @@
     <w:p>
       <w:r>
         <w:t>Let’s see how we can make figures look nice and have nice captions.</w:t>
+      </w:r>
+      <w:r>
+        <w:t xml:space="preserve"> The first figure, </w:t>
+      </w:r>
+      <w:r>
+        <w:fldChar w:fldCharType="begin"/>
+      </w:r>
+      <w:r>
+        <w:instrText xml:space="preserve"> REF _Ref125313779 \h </w:instrText>
+      </w:r>
+      <w:r>
+        <w:fldChar w:fldCharType="separate"/>
+      </w:r>
+      <w:r>
+        <w:t xml:space="preserve">Figure </w:t>
+      </w:r>
+      <w:r>
+        <w:rPr>
+          <w:noProof/>
+        </w:rPr>
+        <w:t>3</w:t>
+      </w:r>
+      <w:r>
+        <w:t>.</w:t>
+      </w:r>
+      <w:r>
+        <w:rPr>
+          <w:noProof/>
+        </w:rPr>
+        <w:t>1</w:t>
+      </w:r>
+      <w:r>
+        <w:fldChar w:fldCharType="end"/>
+      </w:r>
+      <w:r>
+        <w:t>, is a plot created in Excel, saved as a PNG, and inserted into the document. The Figure style is centered alignment that stays with the following paragraph to keep the figure with the caption. I created a new Figure Caption style that is centered and uses a different color than the caption style used for the equations.</w:t>
+      </w:r>
+    </w:p>
+    <w:p>
+      <w:pPr>
+        <w:pStyle w:val="Figure"/>
+      </w:pPr>
+      <w:r>
+        <w:rPr>
+          <w:noProof/>
+        </w:rPr>
+        <w:lastRenderedPageBreak/>
+        <w:drawing>
+          <wp:inline distT="0" distB="0" distL="0" distR="0" wp14:anchorId="6F76FD48" wp14:editId="3B2089AC">
+            <wp:extent cx="4799261" cy="3117303"/>
+            <wp:effectExtent l="0" t="0" r="1905" b="6985"/>
+            <wp:docPr id="2" name="Picture 2" descr="Chart, line chart&#10;&#10;Description automatically generated"/>
+            <wp:cNvGraphicFramePr>
+              <a:graphicFrameLocks xmlns:a="http://schemas.openxmlformats.org/drawingml/2006/main" noChangeAspect="1"/>
+            </wp:cNvGraphicFramePr>
+            <a:graphic xmlns:a="http://schemas.openxmlformats.org/drawingml/2006/main">
+              <a:graphicData uri="http://schemas.openxmlformats.org/drawingml/2006/picture">
+                <pic:pic xmlns:pic="http://schemas.openxmlformats.org/drawingml/2006/picture">
+                  <pic:nvPicPr>
+                    <pic:cNvPr id="2" name="Picture 2" descr="Chart, line chart&#10;&#10;Description automatically generated"/>
+                    <pic:cNvPicPr/>
+                  </pic:nvPicPr>
+                  <pic:blipFill>
+                    <a:blip r:embed="rId6" cstate="print">
+                      <a:extLst>
+                        <a:ext uri="{28A0092B-C50C-407E-A947-70E740481C1C}">
+                          <a14:useLocalDpi xmlns:a14="http://schemas.microsoft.com/office/drawing/2010/main" val="0"/>
+                        </a:ext>
+                      </a:extLst>
+                    </a:blip>
+                    <a:stretch>
+                      <a:fillRect/>
+                    </a:stretch>
+                  </pic:blipFill>
+                  <pic:spPr>
+                    <a:xfrm>
+                      <a:off x="0" y="0"/>
+                      <a:ext cx="4799261" cy="3117303"/>
+                    </a:xfrm>
+                    <a:prstGeom prst="rect">
+                      <a:avLst/>
+                    </a:prstGeom>
+                  </pic:spPr>
+                </pic:pic>
+              </a:graphicData>
+            </a:graphic>
+          </wp:inline>
+        </w:drawing>
+      </w:r>
+    </w:p>
+    <w:p>
+      <w:pPr>
+        <w:pStyle w:val="FigureCaption"/>
+      </w:pPr>
+      <w:bookmarkStart w:id="2" w:name="_Ref125313770"/>
+      <w:bookmarkStart w:id="3" w:name="_Ref125313779"/>
+      <w:r>
+        <w:t xml:space="preserve">Figure </w:t>
+      </w:r>
+      <w:fldSimple w:instr=" STYLEREF 1 \s ">
+        <w:r>
+          <w:rPr>
+            <w:noProof/>
+          </w:rPr>
+          <w:t>3</w:t>
+        </w:r>
+      </w:fldSimple>
+      <w:r>
+        <w:t>.</w:t>
+      </w:r>
+      <w:fldSimple w:instr=" SEQ Figure \* ARABIC \s 1 ">
+        <w:r>
+          <w:rPr>
+            <w:noProof/>
+          </w:rPr>
+          <w:t>1</w:t>
+        </w:r>
+      </w:fldSimple>
+      <w:bookmarkEnd w:id="3"/>
+      <w:r>
+        <w:t>: Plot of the square of x.</w:t>
+      </w:r>
+      <w:bookmarkEnd w:id="2"/>
+    </w:p>
+    <w:p>
+      <w:r>
+        <w:t xml:space="preserve">Next, we will make a figure using the Drawing Canvas. We can use the Drawing Canvas to put shapes or images together to make diagrams and other figures. </w:t>
+      </w:r>
+      <w:r>
+        <w:fldChar w:fldCharType="begin"/>
+      </w:r>
+      <w:r>
+        <w:instrText xml:space="preserve"> REF _Ref125314571 \h </w:instrText>
+      </w:r>
+      <w:r>
+        <w:fldChar w:fldCharType="separate"/>
+      </w:r>
+      <w:r>
+        <w:t xml:space="preserve">Figure </w:t>
+      </w:r>
+      <w:r>
+        <w:rPr>
+          <w:noProof/>
+        </w:rPr>
+        <w:t>3</w:t>
+      </w:r>
+      <w:r>
+        <w:t>.</w:t>
+      </w:r>
+      <w:r>
+        <w:rPr>
+          <w:noProof/>
+        </w:rPr>
+        <w:t>2</w:t>
+      </w:r>
+      <w:r>
+        <w:fldChar w:fldCharType="end"/>
+      </w:r>
+      <w:r>
+        <w:t xml:space="preserve"> shows such a diagram. The Drawing Canvas also allows the user to create shapes using the theme colors, which will change with the theme automatically.</w:t>
+      </w:r>
+    </w:p>
+    <w:p>
+      <w:pPr>
+        <w:pStyle w:val="Figure"/>
+      </w:pPr>
+      <w:r>
+        <w:rPr>
+          <w:noProof/>
+        </w:rPr>
+        <mc:AlternateContent>
+          <mc:Choice Requires="wpc">
+            <w:drawing>
+              <wp:inline distT="0" distB="0" distL="0" distR="0" wp14:anchorId="37BC81AE" wp14:editId="34077756">
+                <wp:extent cx="5486400" cy="3200400"/>
+                <wp:effectExtent l="0" t="0" r="0" b="0"/>
+                <wp:docPr id="3" name="Canvas 3"/>
+                <wp:cNvGraphicFramePr>
+                  <a:graphicFrameLocks xmlns:a="http://schemas.openxmlformats.org/drawingml/2006/main" noChangeAspect="1"/>
+                </wp:cNvGraphicFramePr>
+                <a:graphic xmlns:a="http://schemas.openxmlformats.org/drawingml/2006/main">
+                  <a:graphicData uri="http://schemas.microsoft.com/office/word/2010/wordprocessingCanvas">
+                    <wpc:wpc>
+                      <wpc:bg>
+                        <a:solidFill>
+                          <a:prstClr val="white"/>
+                        </a:solidFill>
+                      </wpc:bg>
+                      <wpc:whole/>
+                      <wps:wsp>
+                        <wps:cNvPr id="4" name="Oval 4"/>
+                        <wps:cNvSpPr/>
+                        <wps:spPr>
+                          <a:xfrm>
+                            <a:off x="708660" y="502920"/>
+                            <a:ext cx="807720" cy="830580"/>
+                          </a:xfrm>
+                          <a:prstGeom prst="ellipse">
+                            <a:avLst/>
+                          </a:prstGeom>
+                        </wps:spPr>
+                        <wps:style>
+                          <a:lnRef idx="2">
+                            <a:schemeClr val="accent1">
+                              <a:shade val="50000"/>
+                            </a:schemeClr>
+                          </a:lnRef>
+                          <a:fillRef idx="1">
+                            <a:schemeClr val="accent1"/>
+                          </a:fillRef>
+                          <a:effectRef idx="0">
+                            <a:schemeClr val="accent1"/>
+                          </a:effectRef>
+                          <a:fontRef idx="minor">
+                            <a:schemeClr val="lt1"/>
+                          </a:fontRef>
+                        </wps:style>
+                        <wps:bodyPr rot="0" spcFirstLastPara="0" vertOverflow="overflow" horzOverflow="overflow" vert="horz" wrap="square" lIns="91440" tIns="45720" rIns="91440" bIns="45720" numCol="1" spcCol="0" rtlCol="0" fromWordArt="0" anchor="ctr" anchorCtr="0" forceAA="0" compatLnSpc="1">
+                          <a:prstTxWarp prst="textNoShape">
+                            <a:avLst/>
+                          </a:prstTxWarp>
+                          <a:noAutofit/>
+                        </wps:bodyPr>
+                      </wps:wsp>
+                      <wps:wsp>
+                        <wps:cNvPr id="5" name="Straight Arrow Connector 5"/>
+                        <wps:cNvCnPr/>
+                        <wps:spPr>
+                          <a:xfrm>
+                            <a:off x="1143000" y="1379220"/>
+                            <a:ext cx="579120" cy="525780"/>
+                          </a:xfrm>
+                          <a:prstGeom prst="straightConnector1">
+                            <a:avLst/>
+                          </a:prstGeom>
+                          <a:ln>
+                            <a:tailEnd type="triangle"/>
+                          </a:ln>
+                        </wps:spPr>
+                        <wps:style>
+                          <a:lnRef idx="1">
+                            <a:schemeClr val="accent1"/>
+                          </a:lnRef>
+                          <a:fillRef idx="0">
+                            <a:schemeClr val="accent1"/>
+                          </a:fillRef>
+                          <a:effectRef idx="0">
+                            <a:schemeClr val="accent1"/>
+                          </a:effectRef>
+                          <a:fontRef idx="minor">
+                            <a:schemeClr val="tx1"/>
+                          </a:fontRef>
+                        </wps:style>
+                        <wps:bodyPr/>
+                      </wps:wsp>
+                      <wps:wsp>
+                        <wps:cNvPr id="6" name="Rectangle: Rounded Corners 6"/>
+                        <wps:cNvSpPr/>
+                        <wps:spPr>
+                          <a:xfrm>
+                            <a:off x="1737360" y="1912620"/>
+                            <a:ext cx="1615440" cy="693420"/>
+                          </a:xfrm>
+                          <a:prstGeom prst="roundRect">
+                            <a:avLst/>
+                          </a:prstGeom>
+                        </wps:spPr>
+                        <wps:style>
+                          <a:lnRef idx="2">
+                            <a:schemeClr val="accent2">
+                              <a:shade val="50000"/>
+                            </a:schemeClr>
+                          </a:lnRef>
+                          <a:fillRef idx="1">
+                            <a:schemeClr val="accent2"/>
+                          </a:fillRef>
+                          <a:effectRef idx="0">
+                            <a:schemeClr val="accent2"/>
+                          </a:effectRef>
+                          <a:fontRef idx="minor">
+                            <a:schemeClr val="lt1"/>
+                          </a:fontRef>
+                        </wps:style>
+                        <wps:bodyPr rot="0" spcFirstLastPara="0" vertOverflow="overflow" horzOverflow="overflow" vert="horz" wrap="square" lIns="91440" tIns="45720" rIns="91440" bIns="45720" numCol="1" spcCol="0" rtlCol="0" fromWordArt="0" anchor="ctr" anchorCtr="0" forceAA="0" compatLnSpc="1">
+                          <a:prstTxWarp prst="textNoShape">
+                            <a:avLst/>
+                          </a:prstTxWarp>
+                          <a:noAutofit/>
+                        </wps:bodyPr>
+                      </wps:wsp>
+                      <wps:wsp>
+                        <wps:cNvPr id="7" name="Straight Arrow Connector 7"/>
+                        <wps:cNvCnPr/>
+                        <wps:spPr>
+                          <a:xfrm flipV="1">
+                            <a:off x="3368040" y="1440180"/>
+                            <a:ext cx="548640" cy="472440"/>
+                          </a:xfrm>
+                          <a:prstGeom prst="straightConnector1">
+                            <a:avLst/>
+                          </a:prstGeom>
+                          <a:ln>
+                            <a:tailEnd type="triangle"/>
+                          </a:ln>
+                        </wps:spPr>
+                        <wps:style>
+                          <a:lnRef idx="1">
+                            <a:schemeClr val="accent2"/>
+                          </a:lnRef>
+                          <a:fillRef idx="0">
+                            <a:schemeClr val="accent2"/>
+                          </a:fillRef>
+                          <a:effectRef idx="0">
+                            <a:schemeClr val="accent2"/>
+                          </a:effectRef>
+                          <a:fontRef idx="minor">
+                            <a:schemeClr val="tx1"/>
+                          </a:fontRef>
+                        </wps:style>
+                        <wps:bodyPr/>
+                      </wps:wsp>
+                      <wps:wsp>
+                        <wps:cNvPr id="8" name="Isosceles Triangle 8"/>
+                        <wps:cNvSpPr/>
+                        <wps:spPr>
+                          <a:xfrm>
+                            <a:off x="3931920" y="647700"/>
+                            <a:ext cx="914400" cy="807720"/>
+                          </a:xfrm>
+                          <a:prstGeom prst="triangle">
+                            <a:avLst/>
+                          </a:prstGeom>
+                        </wps:spPr>
+                        <wps:style>
+                          <a:lnRef idx="2">
+                            <a:schemeClr val="accent3">
+                              <a:shade val="50000"/>
+                            </a:schemeClr>
+                          </a:lnRef>
+                          <a:fillRef idx="1">
+                            <a:schemeClr val="accent3"/>
+                          </a:fillRef>
+                          <a:effectRef idx="0">
+                            <a:schemeClr val="accent3"/>
+                          </a:effectRef>
+                          <a:fontRef idx="minor">
+                            <a:schemeClr val="lt1"/>
+                          </a:fontRef>
+                        </wps:style>
+                        <wps:bodyPr rot="0" spcFirstLastPara="0" vertOverflow="overflow" horzOverflow="overflow" vert="horz" wrap="square" lIns="91440" tIns="45720" rIns="91440" bIns="45720" numCol="1" spcCol="0" rtlCol="0" fromWordArt="0" anchor="ctr" anchorCtr="0" forceAA="0" compatLnSpc="1">
+                          <a:prstTxWarp prst="textNoShape">
+                            <a:avLst/>
+                          </a:prstTxWarp>
+                          <a:noAutofit/>
+                        </wps:bodyPr>
+                      </wps:wsp>
+                      <wps:wsp>
+                        <wps:cNvPr id="9" name="Straight Arrow Connector 9"/>
+                        <wps:cNvCnPr>
+                          <a:stCxn id="8" idx="0"/>
+                        </wps:cNvCnPr>
+                        <wps:spPr>
+                          <a:xfrm flipH="1" flipV="1">
+                            <a:off x="1478280" y="624840"/>
+                            <a:ext cx="2910840" cy="22860"/>
+                          </a:xfrm>
+                          <a:prstGeom prst="straightConnector1">
+                            <a:avLst/>
+                          </a:prstGeom>
+                          <a:ln>
+                            <a:tailEnd type="triangle"/>
+                          </a:ln>
+                        </wps:spPr>
+                        <wps:style>
+                          <a:lnRef idx="1">
+                            <a:schemeClr val="accent3"/>
+                          </a:lnRef>
+                          <a:fillRef idx="0">
+                            <a:schemeClr val="accent3"/>
+                          </a:fillRef>
+                          <a:effectRef idx="0">
+                            <a:schemeClr val="accent3"/>
+                          </a:effectRef>
+                          <a:fontRef idx="minor">
+                            <a:schemeClr val="tx1"/>
+                          </a:fontRef>
+                        </wps:style>
+                        <wps:bodyPr/>
+                      </wps:wsp>
+                    </wpc:wpc>
+                  </a:graphicData>
+                </a:graphic>
+              </wp:inline>
+            </w:drawing>
+          </mc:Choice>
+          <mc:Fallback>
+            <w:pict>
+              <v:group w14:anchorId="60E148E5" id="Canvas 3" o:spid="_x0000_s1026" editas="canvas" style="width:6in;height:252pt;mso-position-horizontal-relative:char;mso-position-vertical-relative:line" coordsize="54864,32004" o:gfxdata="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">
+                <v:shapetype id="_x0000_t75" coordsize="21600,21600" o:spt="75" o:preferrelative="t" path="m@4@5l@4@11@9@11@9@5xe" filled="f" stroked="f">
+                  <v:stroke joinstyle="miter"/>
+                  <v:formulas>
+                    <v:f eqn="if lineDrawn pixelLineWidth 0"/>
+                    <v:f eqn="sum @0 1 0"/>
+                    <v:f eqn="sum 0 0 @1"/>
+                    <v:f eqn="prod @2 1 2"/>
+                    <v:f eqn="prod @3 21600 pixelWidth"/>
+                    <v:f eqn="prod @3 21600 pixelHeight"/>
+                    <v:f eqn="sum @0 0 1"/>
+                    <v:f eqn="prod @6 1 2"/>
+                    <v:f eqn="prod @7 21600 pixelWidth"/>
+                    <v:f eqn="sum @8 21600 0"/>
+                    <v:f eqn="prod @7 21600 pixelHeight"/>
+                    <v:f eqn="sum @10 21600 0"/>
+                  </v:formulas>
+                  <v:path o:extrusionok="f" gradientshapeok="t" o:connecttype="rect"/>
+                  <o:lock v:ext="edit" aspectratio="t"/>
+                </v:shapetype>
+                <v:shape id="_x0000_s1027" type="#_x0000_t75" style="position:absolute;width:54864;height:32004;visibility:visible;mso-wrap-style:square" filled="t">
+                  <v:fill o:detectmouseclick="t"/>
+                  <v:path o:connecttype="none"/>
+                </v:shape>
+                <v:oval id="Oval 4" o:spid="_x0000_s1028" style="position:absolute;left:7086;top:5029;width:8077;height:8306;visibility:visible;mso-wrap-style:square;v-text-anchor:middle" o:gfxdata="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" fillcolor="#d73f09 [3204]" strokecolor="#6a1e04 [1604]" strokeweight="1pt">
+                  <v:stroke joinstyle="miter"/>
+                </v:oval>
+                <v:shapetype id="_x0000_t32" coordsize="21600,21600" o:spt="32" o:oned="t" path="m,l21600,21600e" filled="f">
+                  <v:path arrowok="t" fillok="f" o:connecttype="none"/>
+                  <o:lock v:ext="edit" shapetype="t"/>
+                </v:shapetype>
+                <v:shape id="Straight Arrow Connector 5" o:spid="_x0000_s1029" type="#_x0000_t32" style="position:absolute;left:11430;top:13792;width:5791;height:5258;visibility:visible;mso-wrap-style:square" o:connectortype="straight" o:gfxdata="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" strokecolor="#d73f09 [3204]" strokeweight=".5pt">
+                  <v:stroke endarrow="block" joinstyle="miter"/>
+                </v:shape>
+                <v:roundrect id="Rectangle: Rounded Corners 6" o:spid="_x0000_s1030" style="position:absolute;left:17373;top:19126;width:16155;height:6934;visibility:visible;mso-wrap-style:square;v-text-anchor:middle" arcsize="10923f" o:gfxdata="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" fillcolor="#006a8e [3205]" strokecolor="#003446 [1605]" strokeweight="1pt">
+                  <v:stroke joinstyle="miter"/>
+                </v:roundrect>
+                <v:shape id="Straight Arrow Connector 7" o:spid="_x0000_s1031" type="#_x0000_t32" style="position:absolute;left:33680;top:14401;width:5486;height:4725;flip:y;visibility:visible;mso-wrap-style:square" o:connectortype="straight" o:gfxdata="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" strokecolor="#006a8e [3205]" strokeweight=".5pt">
+                  <v:stroke endarrow="block" joinstyle="miter"/>
+                </v:shape>
+                <v:shapetype id="_x0000_t5" coordsize="21600,21600" o:spt="5" adj="10800" path="m@0,l,21600r21600,xe">
+                  <v:stroke joinstyle="miter"/>
+                  <v:formulas>
+                    <v:f eqn="val #0"/>
+                    <v:f eqn="prod #0 1 2"/>
+                    <v:f eqn="sum @1 10800 0"/>
+                  </v:formulas>
+                  <v:path gradientshapeok="t" o:connecttype="custom" o:connectlocs="@0,0;@1,10800;0,21600;10800,21600;21600,21600;@2,10800" textboxrect="0,10800,10800,18000;5400,10800,16200,18000;10800,10800,21600,18000;0,7200,7200,21600;7200,7200,14400,21600;14400,7200,21600,21600"/>
+                  <v:handles>
+                    <v:h position="#0,topLeft" xrange="0,21600"/>
+                  </v:handles>
+                </v:shapetype>
+                <v:shape id="Isosceles Triangle 8" o:spid="_x0000_s1032" type="#_x0000_t5" style="position:absolute;left:39319;top:6477;width:9144;height:8077;visibility:visible;mso-wrap-style:square;v-text-anchor:middle" o:gfxdata="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" fillcolor="#8e9089 [3206]" strokecolor="#464743 [1606]" strokeweight="1pt"/>
+                <v:shape id="Straight Arrow Connector 9" o:spid="_x0000_s1033" type="#_x0000_t32" style="position:absolute;left:14782;top:6248;width:29109;height:229;flip:x y;visibility:visible;mso-wrap-style:square" o:connectortype="straight" o:gfxdata="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" strokecolor="#8e9089 [3206]" strokeweight=".5pt">
+                  <v:stroke endarrow="block" joinstyle="miter"/>
+                </v:shape>
+                <w10:anchorlock/>
+              </v:group>
+            </w:pict>
+          </mc:Fallback>
+        </mc:AlternateContent>
+      </w:r>
+    </w:p>
+    <w:p>
+      <w:pPr>
+        <w:pStyle w:val="FigureCaption"/>
+      </w:pPr>
+      <w:bookmarkStart w:id="4" w:name="_Ref125314571"/>
+      <w:r>
+        <w:t xml:space="preserve">Figure </w:t>
+      </w:r>
+      <w:fldSimple w:instr=" STYLEREF 1 \s ">
+        <w:r>
+          <w:rPr>
+            <w:noProof/>
+          </w:rPr>
+          <w:t>3</w:t>
+        </w:r>
+      </w:fldSimple>
+      <w:r>
+        <w:t>.</w:t>
+      </w:r>
+      <w:fldSimple w:instr=" SEQ Figure \* ARABIC \s 1 ">
+        <w:r>
+          <w:rPr>
+            <w:noProof/>
+          </w:rPr>
+          <w:t>2</w:t>
+        </w:r>
+      </w:fldSimple>
+      <w:bookmarkEnd w:id="4"/>
+      <w:r>
+        <w:t>: A diagram drawn in Drawing Canvas.</w:t>
+      </w:r>
+    </w:p>
+    <w:p>
+      <w:r>
+        <w:lastRenderedPageBreak/>
+        <w:t>Finally, we will create a figure using a link to a file.</w:t>
+      </w:r>
+      <w:r>
+        <w:t xml:space="preserve"> When inserting the image, there is a drop down menu next to the </w:t>
+      </w:r>
+      <w:r>
+        <w:rPr>
+          <w:i/>
+          <w:iCs/>
+        </w:rPr>
+        <w:t>insert</w:t>
+      </w:r>
+      <w:r>
+        <w:t xml:space="preserve"> button. Select </w:t>
+      </w:r>
+      <w:r>
+        <w:rPr>
+          <w:i/>
+          <w:iCs/>
+        </w:rPr>
+        <w:t>Link to File</w:t>
+      </w:r>
+      <w:r>
+        <w:t xml:space="preserve"> from the drop down and Word will insert the image into the document by linking to the original file. Linking the file in this way will allow for the file to be changed and the figure in Word updating without needing to re-insert the image. This is useful for plots generated by a program or code. This also should cut down on the amount of memory the Word document requires since it does not have to store the image file in the document.</w:t>
+      </w:r>
+    </w:p>
+    <w:p>
+      <w:pPr>
+        <w:pStyle w:val="Figure"/>
+      </w:pPr>
+      <w:r>
+        <w:rPr>
+          <w:noProof/>
+        </w:rPr>
+        <w:drawing>
+          <wp:inline distT="0" distB="0" distL="0" distR="0" wp14:anchorId="4C9B0FF5" wp14:editId="0176B8E9">
+            <wp:extent cx="4799261" cy="3117303"/>
+            <wp:effectExtent l="0" t="0" r="1905" b="6985"/>
+            <wp:docPr id="10" name="Plot2.png" descr="Chart, line chart&#10;&#10;Description automatically generated"/>
+            <wp:cNvGraphicFramePr>
+              <a:graphicFrameLocks xmlns:a="http://schemas.openxmlformats.org/drawingml/2006/main" noChangeAspect="1"/>
+            </wp:cNvGraphicFramePr>
+            <a:graphic xmlns:a="http://schemas.openxmlformats.org/drawingml/2006/main">
+              <a:graphicData uri="http://schemas.openxmlformats.org/drawingml/2006/picture">
+                <pic:pic xmlns:pic="http://schemas.openxmlformats.org/drawingml/2006/picture">
+                  <pic:nvPicPr>
+                    <pic:cNvPr id="10" name="Plot2.png" descr="Chart, line chart&#10;&#10;Description automatically generated"/>
+                    <pic:cNvPicPr/>
+                  </pic:nvPicPr>
+                  <pic:blipFill>
+                    <a:blip r:link="rId7"/>
+                    <a:stretch>
+                      <a:fillRect/>
+                    </a:stretch>
+                  </pic:blipFill>
+                  <pic:spPr>
+                    <a:xfrm>
+                      <a:off x="0" y="0"/>
+                      <a:ext cx="4799261" cy="3117303"/>
+                    </a:xfrm>
+                    <a:prstGeom prst="rect">
+                      <a:avLst/>
+                    </a:prstGeom>
+                  </pic:spPr>
+                </pic:pic>
+              </a:graphicData>
+            </a:graphic>
+          </wp:inline>
+        </w:drawing>
+      </w:r>
+    </w:p>
+    <w:p>
+      <w:pPr>
+        <w:pStyle w:val="FigureCaption"/>
+      </w:pPr>
+      <w:r>
+        <w:t xml:space="preserve">Figure </w:t>
+      </w:r>
+      <w:fldSimple w:instr=" STYLEREF 1 \s ">
+        <w:r>
+          <w:rPr>
+            <w:noProof/>
+          </w:rPr>
+          <w:t>3</w:t>
+        </w:r>
+      </w:fldSimple>
+      <w:r>
+        <w:t>.</w:t>
+      </w:r>
+      <w:fldSimple w:instr=" SEQ Figure \* ARABIC \s 1 ">
+        <w:r>
+          <w:rPr>
+            <w:noProof/>
+          </w:rPr>
+          <w:t>3</w:t>
+        </w:r>
+      </w:fldSimple>
+      <w:r>
+        <w:t>: Plot of the square root of x.</w:t>
+      </w:r>
+    </w:p>
+    <w:p/>
+    <w:p>
+      <w:pPr>
+        <w:pStyle w:val="Heading1"/>
+      </w:pPr>
+      <w:r>
+        <w:t>Tables</w:t>
+      </w:r>
+    </w:p>
+    <w:p>
+      <w:r>
+        <w:t>In this section, we will create and insert tables, similarly to the previous two sections for equations and figures.</w:t>
       </w:r>
     </w:p>
     <w:sectPr>
@@ -1524,7 +2132,7 @@
     <w:uiPriority w:val="35"/>
     <w:unhideWhenUsed/>
     <w:qFormat/>
-    <w:rsid w:val="008B1FCF"/>
+    <w:rsid w:val="008E7BC3"/>
     <w:pPr>
       <w:spacing w:after="200" w:line="240" w:lineRule="auto"/>
       <w:jc w:val="right"/>
@@ -1534,6 +2142,53 @@
       <w:iCs/>
       <w:color w:val="D73F09" w:themeColor="accent1"/>
       <w:szCs w:val="18"/>
+    </w:rPr>
+  </w:style>
+  <w:style w:type="paragraph" w:customStyle="1" w:styleId="Figure">
+    <w:name w:val="Figure"/>
+    <w:basedOn w:val="Normal"/>
+    <w:next w:val="FigureCaption"/>
+    <w:qFormat/>
+    <w:rsid w:val="008E7BC3"/>
+    <w:pPr>
+      <w:keepNext/>
+      <w:jc w:val="center"/>
+    </w:pPr>
+  </w:style>
+  <w:style w:type="paragraph" w:customStyle="1" w:styleId="FigureCaption">
+    <w:name w:val="Figure Caption"/>
+    <w:basedOn w:val="Caption"/>
+    <w:next w:val="Normal"/>
+    <w:qFormat/>
+    <w:rsid w:val="00B6349A"/>
+    <w:pPr>
+      <w:jc w:val="center"/>
+    </w:pPr>
+    <w:rPr>
+      <w:color w:val="auto"/>
+    </w:rPr>
+  </w:style>
+  <w:style w:type="character" w:styleId="Hyperlink">
+    <w:name w:val="Hyperlink"/>
+    <w:basedOn w:val="DefaultParagraphFont"/>
+    <w:uiPriority w:val="99"/>
+    <w:unhideWhenUsed/>
+    <w:rsid w:val="006C63B8"/>
+    <w:rPr>
+      <w:color w:val="0563C1" w:themeColor="hyperlink"/>
+      <w:u w:val="single"/>
+    </w:rPr>
+  </w:style>
+  <w:style w:type="character" w:styleId="UnresolvedMention">
+    <w:name w:val="Unresolved Mention"/>
+    <w:basedOn w:val="DefaultParagraphFont"/>
+    <w:uiPriority w:val="99"/>
+    <w:semiHidden/>
+    <w:unhideWhenUsed/>
+    <w:rsid w:val="006C63B8"/>
+    <w:rPr>
+      <w:color w:val="605E5C"/>
+      <w:shd w:val="clear" w:color="auto" w:fill="E1DFDD"/>
     </w:rPr>
   </w:style>
 </w:styles>

</xml_diff>

<commit_message>
added a table to the table section. created new styles for table and table caption.
</commit_message>
<xml_diff>
--- a/ExampleTemplate.docx
+++ b/ExampleTemplate.docx
@@ -1,6 +1,6 @@
 
 <file path=word/document.xml><?xml version="1.0" encoding="utf-8"?>
-<w:document xmlns:wpc="http://schemas.microsoft.com/office/word/2010/wordprocessingCanvas" xmlns:cx="http://schemas.microsoft.com/office/drawing/2014/chartex" xmlns:cx1="http://schemas.microsoft.com/office/drawing/2015/9/8/chartex" xmlns:cx2="http://schemas.microsoft.com/office/drawing/2015/10/21/chartex" xmlns:cx3="http://schemas.microsoft.com/office/drawing/2016/5/9/chartex" xmlns:cx4="http://schemas.microsoft.com/office/drawing/2016/5/10/chartex" xmlns:cx5="http://schemas.microsoft.com/office/drawing/2016/5/11/chartex" xmlns:cx6="http://schemas.microsoft.com/office/drawing/2016/5/12/chartex" xmlns:cx7="http://schemas.microsoft.com/office/drawing/2016/5/13/chartex" xmlns:cx8="http://schemas.microsoft.com/office/drawing/2016/5/14/chartex" xmlns:mc="http://schemas.openxmlformats.org/markup-compatibility/2006" xmlns:aink="http://schemas.microsoft.com/office/drawing/2016/ink" xmlns:am3d="http://schemas.microsoft.com/office/drawing/2017/model3d" xmlns:o="urn:schemas-microsoft-com:office:office" xmlns:oel="http://schemas.microsoft.com/office/2019/extlst" xmlns:r="http://schemas.openxmlformats.org/officeDocument/2006/relationships" xmlns:m="http://schemas.openxmlformats.org/officeDocument/2006/math" xmlns:v="urn:schemas-microsoft-com:vml" xmlns:wp14="http://schemas.microsoft.com/office/word/2010/wordprocessingDrawing" xmlns:wp="http://schemas.openxmlformats.org/drawingml/2006/wordprocessingDrawing" xmlns:w10="urn:schemas-microsoft-com:office:word" xmlns:w="http://schemas.openxmlformats.org/wordprocessingml/2006/main" xmlns:w14="http://schemas.microsoft.com/office/word/2010/wordml" xmlns:w15="http://schemas.microsoft.com/office/word/2012/wordml" xmlns:w16cex="http://schemas.microsoft.com/office/word/2018/wordml/cex" xmlns:w16cid="http://schemas.microsoft.com/office/word/2016/wordml/cid" xmlns:w16="http://schemas.microsoft.com/office/word/2018/wordml" xmlns:w16sdtdh="http://schemas.microsoft.com/office/word/2020/wordml/sdtdatahash" xmlns:w16se="http://schemas.microsoft.com/office/word/2015/wordml/symex" xmlns:wpg="http://schemas.microsoft.com/office/word/2010/wordprocessingGroup" xmlns:wpi="http://schemas.microsoft.com/office/word/2010/wordprocessingInk" xmlns:wne="http://schemas.microsoft.com/office/word/2006/wordml" xmlns:wps="http://schemas.microsoft.com/office/word/2010/wordprocessingShape" mc:Ignorable="w14 w15 w16se w16cid w16 w16cex w16sdtdh wp14">
+<w:document xmlns:wpc="http://schemas.microsoft.com/office/word/2010/wordprocessingCanvas" xmlns:cx="http://schemas.microsoft.com/office/drawing/2014/chartex" xmlns:cx1="http://schemas.microsoft.com/office/drawing/2015/9/8/chartex" xmlns:mc="http://schemas.openxmlformats.org/markup-compatibility/2006" xmlns:o="urn:schemas-microsoft-com:office:office" xmlns:r="http://schemas.openxmlformats.org/officeDocument/2006/relationships" xmlns:m="http://schemas.openxmlformats.org/officeDocument/2006/math" xmlns:v="urn:schemas-microsoft-com:vml" xmlns:wp14="http://schemas.microsoft.com/office/word/2010/wordprocessingDrawing" xmlns:wp="http://schemas.openxmlformats.org/drawingml/2006/wordprocessingDrawing" xmlns:w10="urn:schemas-microsoft-com:office:word" xmlns:w="http://schemas.openxmlformats.org/wordprocessingml/2006/main" xmlns:w14="http://schemas.microsoft.com/office/word/2010/wordml" xmlns:w15="http://schemas.microsoft.com/office/word/2012/wordml" xmlns:w16se="http://schemas.microsoft.com/office/word/2015/wordml/symex" xmlns:wpg="http://schemas.microsoft.com/office/word/2010/wordprocessingGroup" xmlns:wpi="http://schemas.microsoft.com/office/word/2010/wordprocessingInk" xmlns:wne="http://schemas.microsoft.com/office/word/2006/wordml" xmlns:wps="http://schemas.microsoft.com/office/word/2010/wordprocessingShape" mc:Ignorable="w14 w15 w16se wp14">
   <w:body>
     <w:p>
       <w:pPr>
@@ -60,7 +60,12 @@
         <w:t xml:space="preserve"> The alignment is set to </w:t>
       </w:r>
       <w:r>
-        <w:t>justified for the body and headings.</w:t>
+        <w:t xml:space="preserve">justified for the body and </w:t>
+      </w:r>
+      <w:bookmarkStart w:id="0" w:name="_GoBack"/>
+      <w:bookmarkEnd w:id="0"/>
+      <w:r>
+        <w:t>headings.</w:t>
       </w:r>
     </w:p>
     <w:p>
@@ -274,55 +279,35 @@
     </w:p>
     <w:p>
       <w:pPr>
-        <w:pStyle w:val="Caption"/>
+        <w:pStyle w:val="EquationCaption"/>
         <w:rPr>
           <w:rFonts w:eastAsiaTheme="minorEastAsia"/>
         </w:rPr>
       </w:pPr>
-      <w:bookmarkStart w:id="0" w:name="_Ref125125043"/>
+      <w:bookmarkStart w:id="1" w:name="_Ref125125043"/>
       <w:r>
         <w:t xml:space="preserve">Equation </w:t>
       </w:r>
-      <w:r>
-        <w:fldChar w:fldCharType="begin"/>
-      </w:r>
-      <w:r>
-        <w:instrText xml:space="preserve"> STYLEREF 1 \s </w:instrText>
-      </w:r>
-      <w:r>
-        <w:fldChar w:fldCharType="separate"/>
-      </w:r>
-      <w:r>
-        <w:rPr>
-          <w:noProof/>
-        </w:rPr>
-        <w:t>2</w:t>
-      </w:r>
-      <w:r>
-        <w:fldChar w:fldCharType="end"/>
-      </w:r>
+      <w:fldSimple w:instr=" STYLEREF 1 \s ">
+        <w:r>
+          <w:rPr>
+            <w:noProof/>
+          </w:rPr>
+          <w:t>2</w:t>
+        </w:r>
+      </w:fldSimple>
       <w:r>
         <w:t>.</w:t>
       </w:r>
-      <w:r>
-        <w:fldChar w:fldCharType="begin"/>
-      </w:r>
-      <w:r>
-        <w:instrText xml:space="preserve"> SEQ Equation \* ARABIC \s 1 </w:instrText>
-      </w:r>
-      <w:r>
-        <w:fldChar w:fldCharType="separate"/>
-      </w:r>
-      <w:r>
-        <w:rPr>
-          <w:noProof/>
-        </w:rPr>
-        <w:t>1</w:t>
-      </w:r>
-      <w:r>
-        <w:fldChar w:fldCharType="end"/>
-      </w:r>
-      <w:bookmarkEnd w:id="0"/>
+      <w:fldSimple w:instr=" SEQ Equation \* ARABIC \s 1 ">
+        <w:r>
+          <w:rPr>
+            <w:noProof/>
+          </w:rPr>
+          <w:t>1</w:t>
+        </w:r>
+      </w:fldSimple>
+      <w:bookmarkEnd w:id="1"/>
     </w:p>
     <w:p>
       <w:r>
@@ -332,7 +317,15 @@
         <w:t>to the right of the equation, but it works without having to do dumb tab stuff I guess.</w:t>
       </w:r>
       <w:r>
-        <w:t xml:space="preserve"> It would be nice if you could define a equation object that includes a caption to the right, but maybe that is asking too much of Word.</w:t>
+        <w:t xml:space="preserve"> It would be nice if you could define </w:t>
+      </w:r>
+      <w:proofErr w:type="gramStart"/>
+      <w:r>
+        <w:t>a</w:t>
+      </w:r>
+      <w:proofErr w:type="gramEnd"/>
+      <w:r>
+        <w:t xml:space="preserve"> equation object that includes a caption to the right, but maybe that is asking too much of Word.</w:t>
       </w:r>
       <w:r>
         <w:t xml:space="preserve"> Here is another equation (</w:t>
@@ -457,52 +450,32 @@
     </w:p>
     <w:p>
       <w:pPr>
-        <w:pStyle w:val="Caption"/>
-      </w:pPr>
-      <w:bookmarkStart w:id="1" w:name="_Ref125151654"/>
+        <w:pStyle w:val="EquationCaption"/>
+      </w:pPr>
+      <w:bookmarkStart w:id="2" w:name="_Ref125151654"/>
       <w:r>
         <w:t xml:space="preserve">Equation </w:t>
       </w:r>
-      <w:r>
-        <w:fldChar w:fldCharType="begin"/>
-      </w:r>
-      <w:r>
-        <w:instrText xml:space="preserve"> STYLEREF 1 \s </w:instrText>
-      </w:r>
-      <w:r>
-        <w:fldChar w:fldCharType="separate"/>
-      </w:r>
-      <w:r>
-        <w:rPr>
-          <w:noProof/>
-        </w:rPr>
-        <w:t>2</w:t>
-      </w:r>
-      <w:r>
-        <w:fldChar w:fldCharType="end"/>
-      </w:r>
+      <w:fldSimple w:instr=" STYLEREF 1 \s ">
+        <w:r>
+          <w:rPr>
+            <w:noProof/>
+          </w:rPr>
+          <w:t>2</w:t>
+        </w:r>
+      </w:fldSimple>
       <w:r>
         <w:t>.</w:t>
       </w:r>
-      <w:r>
-        <w:fldChar w:fldCharType="begin"/>
-      </w:r>
-      <w:r>
-        <w:instrText xml:space="preserve"> SEQ Equation \* ARABIC \s 1 </w:instrText>
-      </w:r>
-      <w:r>
-        <w:fldChar w:fldCharType="separate"/>
-      </w:r>
-      <w:r>
-        <w:rPr>
-          <w:noProof/>
-        </w:rPr>
-        <w:t>2</w:t>
-      </w:r>
-      <w:r>
-        <w:fldChar w:fldCharType="end"/>
-      </w:r>
-      <w:bookmarkEnd w:id="1"/>
+      <w:fldSimple w:instr=" SEQ Equation \* ARABIC \s 1 ">
+        <w:r>
+          <w:rPr>
+            <w:noProof/>
+          </w:rPr>
+          <w:t>2</w:t>
+        </w:r>
+      </w:fldSimple>
+      <w:bookmarkEnd w:id="2"/>
     </w:p>
     <w:p>
       <w:pPr>
@@ -609,35 +582,64 @@
       <w:pPr>
         <w:pStyle w:val="FigureCaption"/>
       </w:pPr>
-      <w:bookmarkStart w:id="2" w:name="_Ref125313770"/>
       <w:bookmarkStart w:id="3" w:name="_Ref125313779"/>
+      <w:bookmarkStart w:id="4" w:name="_Ref125313770"/>
       <w:r>
         <w:t xml:space="preserve">Figure </w:t>
       </w:r>
-      <w:fldSimple w:instr=" STYLEREF 1 \s ">
-        <w:r>
-          <w:rPr>
-            <w:noProof/>
-          </w:rPr>
-          <w:t>3</w:t>
-        </w:r>
-      </w:fldSimple>
+      <w:r>
+        <w:fldChar w:fldCharType="begin"/>
+      </w:r>
+      <w:r>
+        <w:instrText xml:space="preserve"> </w:instrText>
+      </w:r>
+      <w:r>
+        <w:instrText xml:space="preserve">STYLEREF 1 \s </w:instrText>
+      </w:r>
+      <w:r>
+        <w:fldChar w:fldCharType="separate"/>
+      </w:r>
+      <w:r>
+        <w:rPr>
+          <w:noProof/>
+        </w:rPr>
+        <w:t>3</w:t>
+      </w:r>
+      <w:r>
+        <w:rPr>
+          <w:noProof/>
+        </w:rPr>
+        <w:fldChar w:fldCharType="end"/>
+      </w:r>
       <w:r>
         <w:t>.</w:t>
       </w:r>
-      <w:fldSimple w:instr=" SEQ Figure \* ARABIC \s 1 ">
-        <w:r>
-          <w:rPr>
-            <w:noProof/>
-          </w:rPr>
-          <w:t>1</w:t>
-        </w:r>
-      </w:fldSimple>
+      <w:r>
+        <w:fldChar w:fldCharType="begin"/>
+      </w:r>
+      <w:r>
+        <w:instrText xml:space="preserve"> SEQ Figure \* ARABIC \s 1 </w:instrText>
+      </w:r>
+      <w:r>
+        <w:fldChar w:fldCharType="separate"/>
+      </w:r>
+      <w:r>
+        <w:rPr>
+          <w:noProof/>
+        </w:rPr>
+        <w:t>1</w:t>
+      </w:r>
+      <w:r>
+        <w:rPr>
+          <w:noProof/>
+        </w:rPr>
+        <w:fldChar w:fldCharType="end"/>
+      </w:r>
       <w:bookmarkEnd w:id="3"/>
       <w:r>
         <w:t>: Plot of the square of x.</w:t>
       </w:r>
-      <w:bookmarkEnd w:id="2"/>
+      <w:bookmarkEnd w:id="4"/>
     </w:p>
     <w:p>
       <w:r>
@@ -910,7 +912,7 @@
               </wp:inline>
             </w:drawing>
           </mc:Choice>
-          <mc:Fallback>
+          <mc:Fallback xmlns:w16sdtdh="http://schemas.microsoft.com/office/word/2020/wordml/sdtdatahash" xmlns:w16="http://schemas.microsoft.com/office/word/2018/wordml" xmlns:w16cid="http://schemas.microsoft.com/office/word/2016/wordml/cid" xmlns:w16cex="http://schemas.microsoft.com/office/word/2018/wordml/cex" xmlns:oel="http://schemas.microsoft.com/office/2019/extlst" xmlns:am3d="http://schemas.microsoft.com/office/drawing/2017/model3d" xmlns:aink="http://schemas.microsoft.com/office/drawing/2016/ink" xmlns:cx8="http://schemas.microsoft.com/office/drawing/2016/5/14/chartex" xmlns:cx7="http://schemas.microsoft.com/office/drawing/2016/5/13/chartex" xmlns:cx6="http://schemas.microsoft.com/office/drawing/2016/5/12/chartex" xmlns:cx5="http://schemas.microsoft.com/office/drawing/2016/5/11/chartex" xmlns:cx4="http://schemas.microsoft.com/office/drawing/2016/5/10/chartex" xmlns:cx3="http://schemas.microsoft.com/office/drawing/2016/5/9/chartex" xmlns:cx2="http://schemas.microsoft.com/office/drawing/2015/10/21/chartex">
             <w:pict>
               <v:group w14:anchorId="60E148E5" id="Canvas 3" o:spid="_x0000_s1026" editas="canvas" style="width:6in;height:252pt;mso-position-horizontal-relative:char;mso-position-vertical-relative:line" coordsize="54864,32004" o:gfxdata="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">
                 <v:shapetype id="_x0000_t75" coordsize="21600,21600" o:spt="75" o:preferrelative="t" path="m@4@5l@4@11@9@11@9@5xe" filled="f" stroked="f">
@@ -979,30 +981,56 @@
       <w:pPr>
         <w:pStyle w:val="FigureCaption"/>
       </w:pPr>
-      <w:bookmarkStart w:id="4" w:name="_Ref125314571"/>
+      <w:bookmarkStart w:id="5" w:name="_Ref125314571"/>
       <w:r>
         <w:t xml:space="preserve">Figure </w:t>
       </w:r>
-      <w:fldSimple w:instr=" STYLEREF 1 \s ">
-        <w:r>
-          <w:rPr>
-            <w:noProof/>
-          </w:rPr>
-          <w:t>3</w:t>
-        </w:r>
-      </w:fldSimple>
+      <w:r>
+        <w:fldChar w:fldCharType="begin"/>
+      </w:r>
+      <w:r>
+        <w:instrText xml:space="preserve"> STYLEREF 1 \s </w:instrText>
+      </w:r>
+      <w:r>
+        <w:fldChar w:fldCharType="separate"/>
+      </w:r>
+      <w:r>
+        <w:rPr>
+          <w:noProof/>
+        </w:rPr>
+        <w:t>3</w:t>
+      </w:r>
+      <w:r>
+        <w:rPr>
+          <w:noProof/>
+        </w:rPr>
+        <w:fldChar w:fldCharType="end"/>
+      </w:r>
       <w:r>
         <w:t>.</w:t>
       </w:r>
-      <w:fldSimple w:instr=" SEQ Figure \* ARABIC \s 1 ">
-        <w:r>
-          <w:rPr>
-            <w:noProof/>
-          </w:rPr>
-          <w:t>2</w:t>
-        </w:r>
-      </w:fldSimple>
-      <w:bookmarkEnd w:id="4"/>
+      <w:r>
+        <w:fldChar w:fldCharType="begin"/>
+      </w:r>
+      <w:r>
+        <w:instrText xml:space="preserve"> SEQ Figure \* ARABIC \s 1 </w:instrText>
+      </w:r>
+      <w:r>
+        <w:fldChar w:fldCharType="separate"/>
+      </w:r>
+      <w:r>
+        <w:rPr>
+          <w:noProof/>
+        </w:rPr>
+        <w:t>2</w:t>
+      </w:r>
+      <w:r>
+        <w:rPr>
+          <w:noProof/>
+        </w:rPr>
+        <w:fldChar w:fldCharType="end"/>
+      </w:r>
+      <w:bookmarkEnd w:id="5"/>
       <w:r>
         <w:t>: A diagram drawn in Drawing Canvas.</w:t>
       </w:r>
@@ -1088,43 +1116,302 @@
       <w:r>
         <w:t xml:space="preserve">Figure </w:t>
       </w:r>
+      <w:r>
+        <w:fldChar w:fldCharType="begin"/>
+      </w:r>
+      <w:r>
+        <w:instrText xml:space="preserve"> STYLEREF 1 \s </w:instrText>
+      </w:r>
+      <w:r>
+        <w:fldChar w:fldCharType="separate"/>
+      </w:r>
+      <w:r>
+        <w:rPr>
+          <w:noProof/>
+        </w:rPr>
+        <w:t>3</w:t>
+      </w:r>
+      <w:r>
+        <w:rPr>
+          <w:noProof/>
+        </w:rPr>
+        <w:fldChar w:fldCharType="end"/>
+      </w:r>
+      <w:r>
+        <w:t>.</w:t>
+      </w:r>
+      <w:r>
+        <w:fldChar w:fldCharType="begin"/>
+      </w:r>
+      <w:r>
+        <w:instrText xml:space="preserve"> SEQ Figure \* ARABIC \s 1 </w:instrText>
+      </w:r>
+      <w:r>
+        <w:fldChar w:fldCharType="separate"/>
+      </w:r>
+      <w:r>
+        <w:rPr>
+          <w:noProof/>
+        </w:rPr>
+        <w:t>3</w:t>
+      </w:r>
+      <w:r>
+        <w:rPr>
+          <w:noProof/>
+        </w:rPr>
+        <w:fldChar w:fldCharType="end"/>
+      </w:r>
+      <w:r>
+        <w:t>: Plot of the square root of x.</w:t>
+      </w:r>
+    </w:p>
+    <w:p/>
+    <w:p>
+      <w:pPr>
+        <w:pStyle w:val="Heading1"/>
+      </w:pPr>
+      <w:r>
+        <w:t>Tables</w:t>
+      </w:r>
+    </w:p>
+    <w:p>
+      <w:r>
+        <w:t>In this section, we will create and insert tables, similarly to the previous two sections for equations and figures.</w:t>
+      </w:r>
+      <w:r>
+        <w:t xml:space="preserve"> </w:t>
+      </w:r>
+      <w:r>
+        <w:fldChar w:fldCharType="begin"/>
+      </w:r>
+      <w:r>
+        <w:instrText xml:space="preserve"> REF _Ref125465338 \h </w:instrText>
+      </w:r>
+      <w:r>
+        <w:fldChar w:fldCharType="separate"/>
+      </w:r>
+      <w:r>
+        <w:t xml:space="preserve">Table </w:t>
+      </w:r>
+      <w:r>
+        <w:rPr>
+          <w:noProof/>
+        </w:rPr>
+        <w:t>4</w:t>
+      </w:r>
+      <w:r>
+        <w:t>.</w:t>
+      </w:r>
+      <w:r>
+        <w:rPr>
+          <w:noProof/>
+        </w:rPr>
+        <w:t>1</w:t>
+      </w:r>
+      <w:r>
+        <w:fldChar w:fldCharType="end"/>
+      </w:r>
+      <w:r>
+        <w:t xml:space="preserve"> is an example of a simple table with colored header row and some border lines. Unfortunately, some of the numbers in the Georgia font hang below the line, which makes table formatting a little weird. I might see if I can fix this in the future.</w:t>
+      </w:r>
+      <w:r>
+        <w:t xml:space="preserve"> I also created a separate table caption style which is the same as the figure caption style except that it will stay with the next paragraph since it goes above the table.</w:t>
+      </w:r>
+    </w:p>
+    <w:p>
+      <w:pPr>
+        <w:pStyle w:val="TableCaption"/>
+      </w:pPr>
+      <w:bookmarkStart w:id="6" w:name="_Ref125465338"/>
+      <w:r>
+        <w:t xml:space="preserve">Table </w:t>
+      </w:r>
       <w:fldSimple w:instr=" STYLEREF 1 \s ">
         <w:r>
           <w:rPr>
             <w:noProof/>
           </w:rPr>
-          <w:t>3</w:t>
+          <w:t>4</w:t>
         </w:r>
       </w:fldSimple>
       <w:r>
         <w:t>.</w:t>
       </w:r>
-      <w:fldSimple w:instr=" SEQ Figure \* ARABIC \s 1 ">
+      <w:fldSimple w:instr=" SEQ Table \* ARABIC \s 1 ">
         <w:r>
           <w:rPr>
             <w:noProof/>
           </w:rPr>
-          <w:t>3</w:t>
+          <w:t>1</w:t>
         </w:r>
       </w:fldSimple>
-      <w:r>
-        <w:t>: Plot of the square root of x.</w:t>
+      <w:bookmarkEnd w:id="6"/>
+      <w:r>
+        <w:t>: Table of stuff to demonstrate tables.</w:t>
       </w:r>
     </w:p>
+    <w:tbl>
+      <w:tblPr>
+        <w:tblStyle w:val="Table"/>
+        <w:tblW w:w="0" w:type="auto"/>
+        <w:tblLook w:val="04E0" w:firstRow="1" w:lastRow="1" w:firstColumn="1" w:lastColumn="0" w:noHBand="0" w:noVBand="1"/>
+      </w:tblPr>
+      <w:tblGrid>
+        <w:gridCol w:w="3116"/>
+        <w:gridCol w:w="3117"/>
+        <w:gridCol w:w="3117"/>
+      </w:tblGrid>
+      <w:tr>
+        <w:trPr>
+          <w:cnfStyle w:val="100000000000" w:firstRow="1" w:lastRow="0" w:firstColumn="0" w:lastColumn="0" w:oddVBand="0" w:evenVBand="0" w:oddHBand="0" w:evenHBand="0" w:firstRowFirstColumn="0" w:firstRowLastColumn="0" w:lastRowFirstColumn="0" w:lastRowLastColumn="0"/>
+        </w:trPr>
+        <w:tc>
+          <w:tcPr>
+            <w:tcW w:w="3116" w:type="dxa"/>
+          </w:tcPr>
+          <w:p>
+            <w:r>
+              <w:t>Stuff</w:t>
+            </w:r>
+          </w:p>
+        </w:tc>
+        <w:tc>
+          <w:tcPr>
+            <w:tcW w:w="3117" w:type="dxa"/>
+          </w:tcPr>
+          <w:p>
+            <w:r>
+              <w:t>Thing 1</w:t>
+            </w:r>
+          </w:p>
+        </w:tc>
+        <w:tc>
+          <w:tcPr>
+            <w:tcW w:w="3117" w:type="dxa"/>
+          </w:tcPr>
+          <w:p>
+            <w:r>
+              <w:t>Thing 2</w:t>
+            </w:r>
+          </w:p>
+        </w:tc>
+      </w:tr>
+      <w:tr>
+        <w:tc>
+          <w:tcPr>
+            <w:tcW w:w="3116" w:type="dxa"/>
+          </w:tcPr>
+          <w:p>
+            <w:r>
+              <w:t>Stuff 1</w:t>
+            </w:r>
+          </w:p>
+        </w:tc>
+        <w:tc>
+          <w:tcPr>
+            <w:tcW w:w="3117" w:type="dxa"/>
+          </w:tcPr>
+          <w:p>
+            <w:r>
+              <w:t>1</w:t>
+            </w:r>
+          </w:p>
+        </w:tc>
+        <w:tc>
+          <w:tcPr>
+            <w:tcW w:w="3117" w:type="dxa"/>
+          </w:tcPr>
+          <w:p>
+            <w:r>
+              <w:t>2</w:t>
+            </w:r>
+          </w:p>
+        </w:tc>
+      </w:tr>
+      <w:tr>
+        <w:tc>
+          <w:tcPr>
+            <w:tcW w:w="3116" w:type="dxa"/>
+          </w:tcPr>
+          <w:p>
+            <w:pPr>
+              <w:cnfStyle w:val="000000010000" w:firstRow="0" w:lastRow="0" w:firstColumn="0" w:lastColumn="0" w:oddVBand="0" w:evenVBand="0" w:oddHBand="0" w:evenHBand="1" w:firstRowFirstColumn="0" w:firstRowLastColumn="0" w:lastRowFirstColumn="0" w:lastRowLastColumn="0"/>
+            </w:pPr>
+            <w:r>
+              <w:t>Stuff 2</w:t>
+            </w:r>
+          </w:p>
+        </w:tc>
+        <w:tc>
+          <w:tcPr>
+            <w:tcW w:w="3117" w:type="dxa"/>
+          </w:tcPr>
+          <w:p>
+            <w:pPr>
+              <w:cnfStyle w:val="000000010000" w:firstRow="0" w:lastRow="0" w:firstColumn="0" w:lastColumn="0" w:oddVBand="0" w:evenVBand="0" w:oddHBand="0" w:evenHBand="1" w:firstRowFirstColumn="0" w:firstRowLastColumn="0" w:lastRowFirstColumn="0" w:lastRowLastColumn="0"/>
+            </w:pPr>
+            <w:r>
+              <w:t>73</w:t>
+            </w:r>
+          </w:p>
+        </w:tc>
+        <w:tc>
+          <w:tcPr>
+            <w:tcW w:w="3117" w:type="dxa"/>
+          </w:tcPr>
+          <w:p>
+            <w:pPr>
+              <w:cnfStyle w:val="000000010000" w:firstRow="0" w:lastRow="0" w:firstColumn="0" w:lastColumn="0" w:oddVBand="0" w:evenVBand="0" w:oddHBand="0" w:evenHBand="1" w:firstRowFirstColumn="0" w:firstRowLastColumn="0" w:lastRowFirstColumn="0" w:lastRowLastColumn="0"/>
+            </w:pPr>
+            <w:r>
+              <w:t>56</w:t>
+            </w:r>
+          </w:p>
+        </w:tc>
+      </w:tr>
+      <w:tr>
+        <w:tblPrEx>
+          <w:tblCellMar>
+            <w:bottom w:w="115" w:type="dxa"/>
+          </w:tblCellMar>
+        </w:tblPrEx>
+        <w:trPr>
+          <w:cnfStyle w:val="010000000000" w:firstRow="0" w:lastRow="1" w:firstColumn="0" w:lastColumn="0" w:oddVBand="0" w:evenVBand="0" w:oddHBand="0" w:evenHBand="0" w:firstRowFirstColumn="0" w:firstRowLastColumn="0" w:lastRowFirstColumn="0" w:lastRowLastColumn="0"/>
+          <w:trHeight w:val="317"/>
+        </w:trPr>
+        <w:tc>
+          <w:tcPr>
+            <w:tcW w:w="3116" w:type="dxa"/>
+          </w:tcPr>
+          <w:p>
+            <w:r>
+              <w:t>Stuff 3</w:t>
+            </w:r>
+          </w:p>
+        </w:tc>
+        <w:tc>
+          <w:tcPr>
+            <w:tcW w:w="3117" w:type="dxa"/>
+          </w:tcPr>
+          <w:p>
+            <w:r>
+              <w:t>485</w:t>
+            </w:r>
+          </w:p>
+        </w:tc>
+        <w:tc>
+          <w:tcPr>
+            <w:tcW w:w="3117" w:type="dxa"/>
+          </w:tcPr>
+          <w:p>
+            <w:r>
+              <w:t>3790</w:t>
+            </w:r>
+          </w:p>
+        </w:tc>
+      </w:tr>
+    </w:tbl>
     <w:p/>
-    <w:p>
-      <w:pPr>
-        <w:pStyle w:val="Heading1"/>
-      </w:pPr>
-      <w:r>
-        <w:t>Tables</w:t>
-      </w:r>
-    </w:p>
-    <w:p>
-      <w:r>
-        <w:t>In this section, we will create and insert tables, similarly to the previous two sections for equations and figures.</w:t>
-      </w:r>
-    </w:p>
     <w:sectPr>
       <w:type w:val="continuous"/>
       <w:pgSz w:w="12240" w:h="15840"/>
@@ -1137,7 +1424,7 @@
 </file>
 
 <file path=word/numbering.xml><?xml version="1.0" encoding="utf-8"?>
-<w:numbering xmlns:wpc="http://schemas.microsoft.com/office/word/2010/wordprocessingCanvas" xmlns:cx="http://schemas.microsoft.com/office/drawing/2014/chartex" xmlns:cx1="http://schemas.microsoft.com/office/drawing/2015/9/8/chartex" xmlns:cx2="http://schemas.microsoft.com/office/drawing/2015/10/21/chartex" xmlns:cx3="http://schemas.microsoft.com/office/drawing/2016/5/9/chartex" xmlns:cx4="http://schemas.microsoft.com/office/drawing/2016/5/10/chartex" xmlns:cx5="http://schemas.microsoft.com/office/drawing/2016/5/11/chartex" xmlns:cx6="http://schemas.microsoft.com/office/drawing/2016/5/12/chartex" xmlns:cx7="http://schemas.microsoft.com/office/drawing/2016/5/13/chartex" xmlns:cx8="http://schemas.microsoft.com/office/drawing/2016/5/14/chartex" xmlns:mc="http://schemas.openxmlformats.org/markup-compatibility/2006" xmlns:aink="http://schemas.microsoft.com/office/drawing/2016/ink" xmlns:am3d="http://schemas.microsoft.com/office/drawing/2017/model3d" xmlns:o="urn:schemas-microsoft-com:office:office" xmlns:oel="http://schemas.microsoft.com/office/2019/extlst" xmlns:r="http://schemas.openxmlformats.org/officeDocument/2006/relationships" xmlns:m="http://schemas.openxmlformats.org/officeDocument/2006/math" xmlns:v="urn:schemas-microsoft-com:vml" xmlns:wp14="http://schemas.microsoft.com/office/word/2010/wordprocessingDrawing" xmlns:wp="http://schemas.openxmlformats.org/drawingml/2006/wordprocessingDrawing" xmlns:w10="urn:schemas-microsoft-com:office:word" xmlns:w="http://schemas.openxmlformats.org/wordprocessingml/2006/main" xmlns:w14="http://schemas.microsoft.com/office/word/2010/wordml" xmlns:w15="http://schemas.microsoft.com/office/word/2012/wordml" xmlns:w16cex="http://schemas.microsoft.com/office/word/2018/wordml/cex" xmlns:w16cid="http://schemas.microsoft.com/office/word/2016/wordml/cid" xmlns:w16="http://schemas.microsoft.com/office/word/2018/wordml" xmlns:w16sdtdh="http://schemas.microsoft.com/office/word/2020/wordml/sdtdatahash" xmlns:w16se="http://schemas.microsoft.com/office/word/2015/wordml/symex" xmlns:wpg="http://schemas.microsoft.com/office/word/2010/wordprocessingGroup" xmlns:wpi="http://schemas.microsoft.com/office/word/2010/wordprocessingInk" xmlns:wne="http://schemas.microsoft.com/office/word/2006/wordml" xmlns:wps="http://schemas.microsoft.com/office/word/2010/wordprocessingShape" mc:Ignorable="w14 w15 w16se w16cid w16 w16cex w16sdtdh wp14">
+<w:numbering xmlns:wpc="http://schemas.microsoft.com/office/word/2010/wordprocessingCanvas" xmlns:cx="http://schemas.microsoft.com/office/drawing/2014/chartex" xmlns:cx1="http://schemas.microsoft.com/office/drawing/2015/9/8/chartex" xmlns:mc="http://schemas.openxmlformats.org/markup-compatibility/2006" xmlns:o="urn:schemas-microsoft-com:office:office" xmlns:r="http://schemas.openxmlformats.org/officeDocument/2006/relationships" xmlns:m="http://schemas.openxmlformats.org/officeDocument/2006/math" xmlns:v="urn:schemas-microsoft-com:vml" xmlns:wp14="http://schemas.microsoft.com/office/word/2010/wordprocessingDrawing" xmlns:wp="http://schemas.openxmlformats.org/drawingml/2006/wordprocessingDrawing" xmlns:w10="urn:schemas-microsoft-com:office:word" xmlns:w="http://schemas.openxmlformats.org/wordprocessingml/2006/main" xmlns:w14="http://schemas.microsoft.com/office/word/2010/wordml" xmlns:w15="http://schemas.microsoft.com/office/word/2012/wordml" xmlns:w16se="http://schemas.microsoft.com/office/word/2015/wordml/symex" xmlns:wpg="http://schemas.microsoft.com/office/word/2010/wordprocessingGroup" xmlns:wpi="http://schemas.microsoft.com/office/word/2010/wordprocessingInk" xmlns:wne="http://schemas.microsoft.com/office/word/2006/wordml" xmlns:wps="http://schemas.microsoft.com/office/word/2010/wordprocessingShape" mc:Ignorable="w14 w15 w16se wp14">
   <w:abstractNum w:abstractNumId="0" w15:restartNumberingAfterBreak="0">
     <w:nsid w:val="290B50F6"/>
     <w:multiLevelType w:val="multilevel"/>
@@ -1233,14 +1520,14 @@
       </w:pPr>
     </w:lvl>
   </w:abstractNum>
-  <w:num w:numId="1" w16cid:durableId="356929588">
+  <w:num w:numId="1">
     <w:abstractNumId w:val="0"/>
   </w:num>
 </w:numbering>
 </file>
 
 <file path=word/styles.xml><?xml version="1.0" encoding="utf-8"?>
-<w:styles xmlns:mc="http://schemas.openxmlformats.org/markup-compatibility/2006" xmlns:r="http://schemas.openxmlformats.org/officeDocument/2006/relationships" xmlns:w="http://schemas.openxmlformats.org/wordprocessingml/2006/main" xmlns:w14="http://schemas.microsoft.com/office/word/2010/wordml" xmlns:w15="http://schemas.microsoft.com/office/word/2012/wordml" xmlns:w16cex="http://schemas.microsoft.com/office/word/2018/wordml/cex" xmlns:w16cid="http://schemas.microsoft.com/office/word/2016/wordml/cid" xmlns:w16="http://schemas.microsoft.com/office/word/2018/wordml" xmlns:w16sdtdh="http://schemas.microsoft.com/office/word/2020/wordml/sdtdatahash" xmlns:w16se="http://schemas.microsoft.com/office/word/2015/wordml/symex" mc:Ignorable="w14 w15 w16se w16cid w16 w16cex w16sdtdh">
+<w:styles xmlns:mc="http://schemas.openxmlformats.org/markup-compatibility/2006" xmlns:r="http://schemas.openxmlformats.org/officeDocument/2006/relationships" xmlns:w="http://schemas.openxmlformats.org/wordprocessingml/2006/main" xmlns:w14="http://schemas.microsoft.com/office/word/2010/wordml" xmlns:w15="http://schemas.microsoft.com/office/word/2012/wordml" xmlns:w16se="http://schemas.microsoft.com/office/word/2015/wordml/symex" mc:Ignorable="w14 w15 w16se">
   <w:docDefaults>
     <w:rPrDefault>
       <w:rPr>
@@ -1258,7 +1545,7 @@
       </w:pPr>
     </w:pPrDefault>
   </w:docDefaults>
-  <w:latentStyles w:defLockedState="0" w:defUIPriority="99" w:defSemiHidden="0" w:defUnhideWhenUsed="0" w:defQFormat="0" w:count="376">
+  <w:latentStyles w:defLockedState="0" w:defUIPriority="99" w:defSemiHidden="0" w:defUnhideWhenUsed="0" w:defQFormat="0" w:count="371">
     <w:lsdException w:name="Normal" w:uiPriority="0" w:qFormat="1"/>
     <w:lsdException w:name="heading 1" w:uiPriority="9" w:qFormat="1"/>
     <w:lsdException w:name="heading 2" w:semiHidden="1" w:uiPriority="9" w:unhideWhenUsed="1" w:qFormat="1"/>
@@ -1630,11 +1917,6 @@
     <w:lsdException w:name="List Table 5 Dark Accent 6" w:uiPriority="50"/>
     <w:lsdException w:name="List Table 6 Colorful Accent 6" w:uiPriority="51"/>
     <w:lsdException w:name="List Table 7 Colorful Accent 6" w:uiPriority="52"/>
-    <w:lsdException w:name="Mention" w:semiHidden="1" w:unhideWhenUsed="1"/>
-    <w:lsdException w:name="Smart Hyperlink" w:semiHidden="1" w:unhideWhenUsed="1"/>
-    <w:lsdException w:name="Hashtag" w:semiHidden="1" w:unhideWhenUsed="1"/>
-    <w:lsdException w:name="Unresolved Mention" w:semiHidden="1" w:unhideWhenUsed="1"/>
-    <w:lsdException w:name="Smart Link" w:semiHidden="1" w:unhideWhenUsed="1"/>
   </w:latentStyles>
   <w:style w:type="paragraph" w:default="1" w:styleId="Normal">
     <w:name w:val="Normal"/>
@@ -2132,15 +2414,14 @@
     <w:uiPriority w:val="35"/>
     <w:unhideWhenUsed/>
     <w:qFormat/>
-    <w:rsid w:val="008E7BC3"/>
+    <w:rsid w:val="004B0951"/>
     <w:pPr>
       <w:spacing w:after="200" w:line="240" w:lineRule="auto"/>
-      <w:jc w:val="right"/>
+      <w:jc w:val="center"/>
     </w:pPr>
     <w:rPr>
       <w:i/>
       <w:iCs/>
-      <w:color w:val="D73F09" w:themeColor="accent1"/>
       <w:szCs w:val="18"/>
     </w:rPr>
   </w:style>
@@ -2161,12 +2442,6 @@
     <w:next w:val="Normal"/>
     <w:qFormat/>
     <w:rsid w:val="00B6349A"/>
-    <w:pPr>
-      <w:jc w:val="center"/>
-    </w:pPr>
-    <w:rPr>
-      <w:color w:val="auto"/>
-    </w:rPr>
   </w:style>
   <w:style w:type="character" w:styleId="Hyperlink">
     <w:name w:val="Hyperlink"/>
@@ -2179,7 +2454,7 @@
       <w:u w:val="single"/>
     </w:rPr>
   </w:style>
-  <w:style w:type="character" w:styleId="UnresolvedMention">
+  <w:style w:type="character" w:customStyle="1" w:styleId="UnresolvedMention">
     <w:name w:val="Unresolved Mention"/>
     <w:basedOn w:val="DefaultParagraphFont"/>
     <w:uiPriority w:val="99"/>
@@ -2189,6 +2464,107 @@
     <w:rPr>
       <w:color w:val="605E5C"/>
       <w:shd w:val="clear" w:color="auto" w:fill="E1DFDD"/>
+    </w:rPr>
+  </w:style>
+  <w:style w:type="table" w:customStyle="1" w:styleId="Table">
+    <w:name w:val="Table"/>
+    <w:basedOn w:val="TableNormal"/>
+    <w:uiPriority w:val="99"/>
+    <w:rsid w:val="004B0951"/>
+    <w:pPr>
+      <w:spacing w:after="0" w:line="240" w:lineRule="auto"/>
+      <w:jc w:val="center"/>
+    </w:pPr>
+    <w:tblPr>
+      <w:tblStyleRowBandSize w:val="1"/>
+      <w:tblCellMar>
+        <w:top w:w="43" w:type="dxa"/>
+        <w:left w:w="115" w:type="dxa"/>
+        <w:bottom w:w="43" w:type="dxa"/>
+        <w:right w:w="115" w:type="dxa"/>
+      </w:tblCellMar>
+    </w:tblPr>
+    <w:tcPr>
+      <w:shd w:val="clear" w:color="auto" w:fill="auto"/>
+      <w:vAlign w:val="center"/>
+    </w:tcPr>
+    <w:tblStylePr w:type="firstRow">
+      <w:rPr>
+        <w:rFonts w:ascii="Georgia" w:hAnsi="Georgia"/>
+        <w:color w:val="D73F09" w:themeColor="accent1"/>
+        <w:sz w:val="22"/>
+      </w:rPr>
+      <w:tblPr/>
+      <w:tcPr>
+        <w:tcBorders>
+          <w:top w:val="single" w:sz="4" w:space="0" w:color="auto"/>
+          <w:bottom w:val="single" w:sz="4" w:space="0" w:color="auto"/>
+        </w:tcBorders>
+        <w:shd w:val="clear" w:color="auto" w:fill="auto"/>
+      </w:tcPr>
+    </w:tblStylePr>
+    <w:tblStylePr w:type="lastRow">
+      <w:pPr>
+        <w:jc w:val="center"/>
+      </w:pPr>
+      <w:rPr>
+        <w:rFonts w:ascii="Georgia" w:hAnsi="Georgia"/>
+        <w:sz w:val="22"/>
+      </w:rPr>
+      <w:tblPr>
+        <w:tblCellMar>
+          <w:top w:w="43" w:type="dxa"/>
+          <w:left w:w="115" w:type="dxa"/>
+          <w:bottom w:w="115" w:type="dxa"/>
+          <w:right w:w="115" w:type="dxa"/>
+        </w:tblCellMar>
+      </w:tblPr>
+      <w:tcPr>
+        <w:tcBorders>
+          <w:bottom w:val="single" w:sz="4" w:space="0" w:color="auto"/>
+        </w:tcBorders>
+      </w:tcPr>
+    </w:tblStylePr>
+  </w:style>
+  <w:style w:type="table" w:styleId="TableGrid">
+    <w:name w:val="Table Grid"/>
+    <w:basedOn w:val="TableNormal"/>
+    <w:uiPriority w:val="39"/>
+    <w:rsid w:val="00556EF1"/>
+    <w:pPr>
+      <w:spacing w:after="0" w:line="240" w:lineRule="auto"/>
+    </w:pPr>
+    <w:tblPr>
+      <w:tblBorders>
+        <w:top w:val="single" w:sz="4" w:space="0" w:color="auto"/>
+        <w:left w:val="single" w:sz="4" w:space="0" w:color="auto"/>
+        <w:bottom w:val="single" w:sz="4" w:space="0" w:color="auto"/>
+        <w:right w:val="single" w:sz="4" w:space="0" w:color="auto"/>
+        <w:insideH w:val="single" w:sz="4" w:space="0" w:color="auto"/>
+        <w:insideV w:val="single" w:sz="4" w:space="0" w:color="auto"/>
+      </w:tblBorders>
+    </w:tblPr>
+  </w:style>
+  <w:style w:type="paragraph" w:customStyle="1" w:styleId="TableCaption">
+    <w:name w:val="Table Caption"/>
+    <w:basedOn w:val="Caption"/>
+    <w:next w:val="Normal"/>
+    <w:qFormat/>
+    <w:rsid w:val="004B0951"/>
+    <w:pPr>
+      <w:keepNext/>
+    </w:pPr>
+  </w:style>
+  <w:style w:type="paragraph" w:customStyle="1" w:styleId="EquationCaption">
+    <w:name w:val="Equation Caption"/>
+    <w:basedOn w:val="Caption"/>
+    <w:qFormat/>
+    <w:rsid w:val="004B0951"/>
+    <w:pPr>
+      <w:jc w:val="right"/>
+    </w:pPr>
+    <w:rPr>
+      <w:color w:val="D73F09" w:themeColor="accent1"/>
     </w:rPr>
   </w:style>
 </w:styles>
@@ -2400,7 +2776,7 @@
 </file>
 
 <file path=customXml/itemProps1.xml><?xml version="1.0" encoding="utf-8"?>
-<ds:datastoreItem xmlns:ds="http://schemas.openxmlformats.org/officeDocument/2006/customXml" ds:itemID="{D316500E-5766-4C7E-A8BC-46E1D0DD7A2D}">
+<ds:datastoreItem xmlns:ds="http://schemas.openxmlformats.org/officeDocument/2006/customXml" ds:itemID="{AB00F517-F93B-42FA-8299-BE69640BB0ED}">
   <ds:schemaRefs>
     <ds:schemaRef ds:uri="http://schemas.openxmlformats.org/officeDocument/2006/bibliography"/>
   </ds:schemaRefs>

</xml_diff>